<commit_message>
update a small mol tutorial to reflect revised UI for ion mobility
</commit_message>
<xml_diff>
--- a/pwiz_tools/Skyline/Documentation/Tutorials/Skyline Small Molecule Method Dev and CE Opt.docx
+++ b/pwiz_tools/Skyline/Documentation/Tutorials/Skyline Small Molecule Method Dev and CE Opt.docx
@@ -265,15 +265,7 @@
     </w:p>
     <w:p>
       <w:r>
-        <w:t xml:space="preserve">You may also wish to </w:t>
-      </w:r>
-      <w:bookmarkStart w:id="0" w:name="_GoBack"/>
-      <w:r>
-        <w:t>view</w:t>
-      </w:r>
-      <w:bookmarkEnd w:id="0"/>
-      <w:r>
-        <w:t xml:space="preserve"> the second half of Skyline webinar 16</w:t>
+        <w:t>You may also wish to view the second half of Skyline webinar 16</w:t>
       </w:r>
       <w:r>
         <w:t>,</w:t>
@@ -907,8 +899,8 @@
       <w:r>
         <w:t xml:space="preserve">. The result of this reformatting can be found in the provided </w:t>
       </w:r>
-      <w:bookmarkStart w:id="1" w:name="OLE_LINK5"/>
-      <w:bookmarkStart w:id="2" w:name="OLE_LINK6"/>
+      <w:bookmarkStart w:id="0" w:name="OLE_LINK5"/>
+      <w:bookmarkStart w:id="1" w:name="OLE_LINK6"/>
       <w:r>
         <w:rPr>
           <w:b/>
@@ -921,8 +913,8 @@
         </w:rPr>
         <w:t>csv</w:t>
       </w:r>
+      <w:bookmarkEnd w:id="0"/>
       <w:bookmarkEnd w:id="1"/>
-      <w:bookmarkEnd w:id="2"/>
       <w:r>
         <w:t xml:space="preserve"> file in the folder you created at the start of this tutorial.</w:t>
       </w:r>
@@ -1217,10 +1209,10 @@
           <w:noProof/>
         </w:rPr>
         <w:drawing>
-          <wp:inline distT="0" distB="0" distL="0" distR="0" wp14:anchorId="1DC4609E" wp14:editId="11BB5B1A">
+          <wp:inline distT="0" distB="0" distL="0" distR="0" wp14:anchorId="0C3A71F6" wp14:editId="3932ADA7">
             <wp:extent cx="3781425" cy="5734050"/>
             <wp:effectExtent l="0" t="0" r="9525" b="0"/>
-            <wp:docPr id="17" name="Picture 17"/>
+            <wp:docPr id="9" name="Picture 9"/>
             <wp:cNvGraphicFramePr>
               <a:graphicFrameLocks xmlns:a="http://schemas.openxmlformats.org/drawingml/2006/main" noChangeAspect="1"/>
             </wp:cNvGraphicFramePr>
@@ -1295,10 +1287,10 @@
           <w:noProof/>
         </w:rPr>
         <w:drawing>
-          <wp:inline distT="0" distB="0" distL="0" distR="0" wp14:anchorId="6B9C14B4" wp14:editId="5DD32D7B">
+          <wp:inline distT="0" distB="0" distL="0" distR="0" wp14:anchorId="490649BB" wp14:editId="11476FCA">
             <wp:extent cx="3781425" cy="5734050"/>
             <wp:effectExtent l="0" t="0" r="9525" b="0"/>
-            <wp:docPr id="19" name="Picture 19"/>
+            <wp:docPr id="10" name="Picture 10"/>
             <wp:cNvGraphicFramePr>
               <a:graphicFrameLocks xmlns:a="http://schemas.openxmlformats.org/drawingml/2006/main" noChangeAspect="1"/>
             </wp:cNvGraphicFramePr>
@@ -1382,10 +1374,10 @@
           <w:noProof/>
         </w:rPr>
         <w:drawing>
-          <wp:inline distT="0" distB="0" distL="0" distR="0" wp14:anchorId="62DAA55B" wp14:editId="790681AD">
+          <wp:inline distT="0" distB="0" distL="0" distR="0" wp14:anchorId="1AFBC40E" wp14:editId="266EF5E9">
             <wp:extent cx="3781425" cy="5734050"/>
             <wp:effectExtent l="0" t="0" r="9525" b="0"/>
-            <wp:docPr id="29" name="Picture 29"/>
+            <wp:docPr id="12" name="Picture 12"/>
             <wp:cNvGraphicFramePr>
               <a:graphicFrameLocks xmlns:a="http://schemas.openxmlformats.org/drawingml/2006/main" noChangeAspect="1"/>
             </wp:cNvGraphicFramePr>
@@ -3397,9 +3389,9 @@
           <w:noProof/>
         </w:rPr>
         <w:drawing>
-          <wp:inline distT="0" distB="0" distL="0" distR="0" wp14:anchorId="3C6EED6B" wp14:editId="0696F951">
-            <wp:extent cx="3781425" cy="5191125"/>
-            <wp:effectExtent l="0" t="0" r="9525" b="9525"/>
+          <wp:inline distT="0" distB="0" distL="0" distR="0" wp14:anchorId="3C6EED6B" wp14:editId="557C273B">
+            <wp:extent cx="3781425" cy="5191124"/>
+            <wp:effectExtent l="0" t="0" r="0" b="0"/>
             <wp:docPr id="58" name="Picture 58"/>
             <wp:cNvGraphicFramePr>
               <a:graphicFrameLocks xmlns:a="http://schemas.openxmlformats.org/drawingml/2006/main" noChangeAspect="1"/>
@@ -3412,7 +3404,13 @@
                     <pic:cNvPicPr/>
                   </pic:nvPicPr>
                   <pic:blipFill>
-                    <a:blip r:embed="rId27"/>
+                    <a:blip r:embed="rId27">
+                      <a:extLst>
+                        <a:ext uri="{28A0092B-C50C-407E-A947-70E740481C1C}">
+                          <a14:useLocalDpi xmlns:a14="http://schemas.microsoft.com/office/drawing/2010/main" val="0"/>
+                        </a:ext>
+                      </a:extLst>
+                    </a:blip>
                     <a:stretch>
                       <a:fillRect/>
                     </a:stretch>
@@ -3420,7 +3418,7 @@
                   <pic:spPr>
                     <a:xfrm>
                       <a:off x="0" y="0"/>
-                      <a:ext cx="3781425" cy="5191125"/>
+                      <a:ext cx="3781425" cy="5191124"/>
                     </a:xfrm>
                     <a:prstGeom prst="rect">
                       <a:avLst/>
@@ -3683,16 +3681,16 @@
       <w:r>
         <w:t xml:space="preserve"> will be prompted for a file name, save the scheduled transition list as “</w:t>
       </w:r>
-      <w:bookmarkStart w:id="3" w:name="OLE_LINK1"/>
-      <w:bookmarkStart w:id="4" w:name="OLE_LINK2"/>
+      <w:bookmarkStart w:id="2" w:name="OLE_LINK1"/>
+      <w:bookmarkStart w:id="3" w:name="OLE_LINK2"/>
       <w:r>
         <w:rPr>
           <w:b/>
         </w:rPr>
         <w:t>scheduled_5min.csv</w:t>
       </w:r>
+      <w:bookmarkEnd w:id="2"/>
       <w:bookmarkEnd w:id="3"/>
-      <w:bookmarkEnd w:id="4"/>
       <w:r>
         <w:t>”.</w:t>
       </w:r>
@@ -5179,15 +5177,17 @@
           <w:b/>
         </w:rPr>
       </w:pPr>
+      <w:bookmarkStart w:id="4" w:name="_GoBack"/>
+      <w:bookmarkEnd w:id="4"/>
       <w:r>
         <w:rPr>
           <w:noProof/>
         </w:rPr>
         <w:drawing>
-          <wp:inline distT="0" distB="0" distL="0" distR="0" wp14:anchorId="0063AC8F" wp14:editId="0ADF933D">
+          <wp:inline distT="0" distB="0" distL="0" distR="0" wp14:anchorId="19CA3445" wp14:editId="1DA2F25B">
             <wp:extent cx="3781425" cy="5734050"/>
             <wp:effectExtent l="0" t="0" r="9525" b="0"/>
-            <wp:docPr id="69" name="Picture 69"/>
+            <wp:docPr id="13" name="Picture 13"/>
             <wp:cNvGraphicFramePr>
               <a:graphicFrameLocks xmlns:a="http://schemas.openxmlformats.org/drawingml/2006/main" noChangeAspect="1"/>
             </wp:cNvGraphicFramePr>
@@ -7150,7 +7150,7 @@
       <w:rPr>
         <w:noProof/>
       </w:rPr>
-      <w:t>3</w:t>
+      <w:t>30</w:t>
     </w:r>
     <w:r>
       <w:fldChar w:fldCharType="end"/>
@@ -11579,7 +11579,7 @@
 </file>
 
 <file path=customXml/itemProps1.xml><?xml version="1.0" encoding="utf-8"?>
-<ds:datastoreItem xmlns:ds="http://schemas.openxmlformats.org/officeDocument/2006/customXml" ds:itemID="{708B820F-5773-45A5-9FF1-0AE93D7D3709}">
+<ds:datastoreItem xmlns:ds="http://schemas.openxmlformats.org/officeDocument/2006/customXml" ds:itemID="{296BBBF9-8FCC-48C4-AD00-96EDD37F1F43}">
   <ds:schemaRefs>
     <ds:schemaRef ds:uri="http://schemas.openxmlformats.org/officeDocument/2006/bibliography"/>
   </ds:schemaRefs>

</xml_diff>

<commit_message>
- Minor changes with Nat on Hangouts
</commit_message>
<xml_diff>
--- a/pwiz_tools/Skyline/Documentation/Tutorials/Skyline Small Molecule Method Dev and CE Opt.docx
+++ b/pwiz_tools/Skyline/Documentation/Tutorials/Skyline Small Molecule Method Dev and CE Opt.docx
@@ -44,13 +44,13 @@
         <w:t>documents</w:t>
       </w:r>
       <w:r>
-        <w:t xml:space="preserve">.  </w:t>
+        <w:t xml:space="preserve">. </w:t>
       </w:r>
       <w:r>
         <w:t>Originally developed for proteomics use, Skyline has been extended to work with generalized molecules</w:t>
       </w:r>
       <w:r>
-        <w:t xml:space="preserve">. </w:t>
+        <w:t>.</w:t>
       </w:r>
       <w:r>
         <w:t xml:space="preserve"> </w:t>
@@ -65,7 +65,7 @@
         <w:t xml:space="preserve"> of small molecules</w:t>
       </w:r>
       <w:r>
-        <w:t xml:space="preserve">.  </w:t>
+        <w:t>.</w:t>
       </w:r>
     </w:p>
     <w:p>
@@ -561,6 +561,7 @@
       <w:pPr>
         <w:spacing w:after="120"/>
       </w:pPr>
+      <w:bookmarkStart w:id="1" w:name="_GoBack"/>
       <w:r>
         <w:t xml:space="preserve">If you have been using Skyline prior to starting this tutorial, it is a good idea to revert Skyline to its default settings. To do so: </w:t>
       </w:r>
@@ -882,6 +883,7 @@
         <w:t>nus and controls are now hidden, allowing you to focus on small molecule analysis.</w:t>
       </w:r>
     </w:p>
+    <w:bookmarkEnd w:id="1"/>
     <w:p>
       <w:pPr>
         <w:pStyle w:val="Heading1"/>
@@ -929,51 +931,54 @@
         <w:t xml:space="preserve">IC method, based on </w:t>
       </w:r>
       <w:hyperlink r:id="rId14" w:history="1">
+        <w:proofErr w:type="spellStart"/>
         <w:r>
           <w:rPr>
             <w:rStyle w:val="Hyperlink"/>
           </w:rPr>
-          <w:t>Gu</w:t>
+          <w:t>Guder</w:t>
+        </w:r>
+        <w:proofErr w:type="spellEnd"/>
+        <w:r>
+          <w:rPr>
+            <w:rStyle w:val="Hyperlink"/>
+          </w:rPr>
+          <w:t xml:space="preserve"> et al.</w:t>
         </w:r>
         <w:r>
           <w:rPr>
             <w:rStyle w:val="Hyperlink"/>
           </w:rPr>
-          <w:t>d</w:t>
-        </w:r>
-        <w:r>
-          <w:rPr>
-            <w:rStyle w:val="Hyperlink"/>
-          </w:rPr>
-          <w:t>er et al.</w:t>
-        </w:r>
-        <w:r>
-          <w:rPr>
-            <w:rStyle w:val="Hyperlink"/>
-          </w:rPr>
-          <w:t xml:space="preserve"> Anal </w:t>
-        </w:r>
-        <w:r>
-          <w:rPr>
-            <w:rStyle w:val="Hyperlink"/>
-          </w:rPr>
-          <w:t>C</w:t>
-        </w:r>
-        <w:r>
-          <w:rPr>
-            <w:rStyle w:val="Hyperlink"/>
-          </w:rPr>
-          <w:t>hem. 2017 Feb 7;89(3):1624-1631</w:t>
+          <w:t xml:space="preserve"> Anal Chem. 2017 Feb 7;89(3):1624-1631</w:t>
         </w:r>
       </w:hyperlink>
       <w:r>
         <w:t>.</w:t>
       </w:r>
       <w:r>
-        <w:t xml:space="preserve">  The raw data for the tutorial itself was then collected on an Acquity UPLC coupled to a Waters Xevo TQ-S triple quad.</w:t>
-      </w:r>
-    </w:p>
-    <w:p>
+        <w:t xml:space="preserve">  The raw data for the tutorial itself was then collected on an </w:t>
+      </w:r>
+      <w:proofErr w:type="spellStart"/>
+      <w:r>
+        <w:t>Acquity</w:t>
+      </w:r>
+      <w:proofErr w:type="spellEnd"/>
+      <w:r>
+        <w:t xml:space="preserve"> UPLC coupled to a Waters </w:t>
+      </w:r>
+      <w:proofErr w:type="spellStart"/>
+      <w:r>
+        <w:t>Xevo</w:t>
+      </w:r>
+      <w:proofErr w:type="spellEnd"/>
+      <w:r>
+        <w:t xml:space="preserve"> TQ-S triple quad.</w:t>
+      </w:r>
+    </w:p>
+    <w:p>
+      <w:pPr>
+        <w:keepNext/>
+      </w:pPr>
       <w:r>
         <w:t xml:space="preserve">This is the </w:t>
       </w:r>
@@ -1105,8 +1110,13 @@
       <w:r>
         <w:t xml:space="preserve"> Waters </w:t>
       </w:r>
-      <w:r>
-        <w:t>Xevo TQ-S as we did to collect the data files you will use</w:t>
+      <w:proofErr w:type="spellStart"/>
+      <w:r>
+        <w:t>Xevo</w:t>
+      </w:r>
+      <w:proofErr w:type="spellEnd"/>
+      <w:r>
+        <w:t xml:space="preserve"> TQ-S as we did to collect the data files you will use</w:t>
       </w:r>
       <w:r>
         <w:t>.</w:t>
@@ -1146,8 +1156,8 @@
       <w:r>
         <w:t xml:space="preserve">. The result of this reformatting can be found in the </w:t>
       </w:r>
-      <w:bookmarkStart w:id="1" w:name="OLE_LINK5"/>
-      <w:bookmarkStart w:id="2" w:name="OLE_LINK6"/>
+      <w:bookmarkStart w:id="2" w:name="OLE_LINK5"/>
+      <w:bookmarkStart w:id="3" w:name="OLE_LINK6"/>
       <w:r>
         <w:t>“</w:t>
       </w:r>
@@ -1157,8 +1167,8 @@
       <w:r>
         <w:t>csv</w:t>
       </w:r>
-      <w:bookmarkEnd w:id="1"/>
       <w:bookmarkEnd w:id="2"/>
+      <w:bookmarkEnd w:id="3"/>
       <w:r>
         <w:t>”</w:t>
       </w:r>
@@ -1267,7 +1277,6 @@
     <w:p>
       <w:pPr>
         <w:pStyle w:val="ListParagraph"/>
-        <w:keepNext/>
         <w:numPr>
           <w:ilvl w:val="0"/>
           <w:numId w:val="7"/>
@@ -1302,7 +1311,6 @@
     <w:p>
       <w:pPr>
         <w:pStyle w:val="ListParagraph"/>
-        <w:keepNext/>
         <w:numPr>
           <w:ilvl w:val="0"/>
           <w:numId w:val="7"/>
@@ -1350,7 +1358,6 @@
     <w:p>
       <w:pPr>
         <w:pStyle w:val="ListParagraph"/>
-        <w:keepNext/>
         <w:numPr>
           <w:ilvl w:val="0"/>
           <w:numId w:val="7"/>
@@ -1392,6 +1399,7 @@
     </w:p>
     <w:p>
       <w:pPr>
+        <w:keepNext/>
         <w:rPr>
           <w:noProof/>
         </w:rPr>
@@ -1664,8 +1672,13 @@
         <w:t xml:space="preserve">refinement </w:t>
       </w:r>
       <w:r>
-        <w:t>on a Waters Xevo</w:t>
-      </w:r>
+        <w:t xml:space="preserve">on a Waters </w:t>
+      </w:r>
+      <w:proofErr w:type="spellStart"/>
+      <w:r>
+        <w:t>Xevo</w:t>
+      </w:r>
+      <w:proofErr w:type="spellEnd"/>
       <w:r>
         <w:t xml:space="preserve"> as part of method development and optimization, since the</w:t>
       </w:r>
@@ -1802,7 +1815,15 @@
         <w:t>, as you have just indicated in the transition settings</w:t>
       </w:r>
       <w:r>
-        <w:t xml:space="preserve">. Skyline adduct descriptions support any kind of ionization description (“[M-H]”, “[M+Na]” etc.), including unknown ionization modes (the “[M-]” used here to indicate “negative mode, charge 1, without any known chemical composition to explain it”).  </w:t>
+        <w:t>. Skyline adduct descriptions support any kind of ionization description (“[M-H]”, “[</w:t>
+      </w:r>
+      <w:proofErr w:type="spellStart"/>
+      <w:r>
+        <w:t>M+Na</w:t>
+      </w:r>
+      <w:proofErr w:type="spellEnd"/>
+      <w:r>
+        <w:t xml:space="preserve">]” etc.), including unknown ionization modes (the “[M-]” used here to indicate “negative mode, charge 1, without any known chemical composition to explain it”).  </w:t>
       </w:r>
       <w:r>
         <w:t>In the</w:t>
@@ -1814,7 +1835,14 @@
         <w:rPr>
           <w:b/>
         </w:rPr>
-        <w:t>Ion t</w:t>
+        <w:t xml:space="preserve">Ion </w:t>
+      </w:r>
+      <w:proofErr w:type="gramStart"/>
+      <w:r>
+        <w:rPr>
+          <w:b/>
+        </w:rPr>
+        <w:t>t</w:t>
       </w:r>
       <w:r>
         <w:rPr>
@@ -1822,6 +1850,7 @@
         </w:rPr>
         <w:t>ypes</w:t>
       </w:r>
+      <w:proofErr w:type="gramEnd"/>
       <w:r>
         <w:t xml:space="preserve"> </w:t>
       </w:r>
@@ -1972,7 +2001,15 @@
         </w:numPr>
       </w:pPr>
       <w:r>
-        <w:t>Navigate to the SmallMolMethodCE folder you created.</w:t>
+        <w:t xml:space="preserve">Navigate to the </w:t>
+      </w:r>
+      <w:proofErr w:type="spellStart"/>
+      <w:r>
+        <w:t>SmallMolMethodCE</w:t>
+      </w:r>
+      <w:proofErr w:type="spellEnd"/>
+      <w:r>
+        <w:t xml:space="preserve"> folder you created.</w:t>
       </w:r>
     </w:p>
     <w:p>
@@ -1993,7 +2030,15 @@
         <w:t>File name</w:t>
       </w:r>
       <w:r>
-        <w:t xml:space="preserve"> field, enter “EnergyMet”.</w:t>
+        <w:t xml:space="preserve"> field, enter “</w:t>
+      </w:r>
+      <w:proofErr w:type="spellStart"/>
+      <w:r>
+        <w:t>EnergyMet</w:t>
+      </w:r>
+      <w:proofErr w:type="spellEnd"/>
+      <w:r>
+        <w:t>”.</w:t>
       </w:r>
     </w:p>
     <w:p>
@@ -2078,7 +2123,15 @@
         <w:t>S</w:t>
       </w:r>
       <w:r>
-        <w:t>ome Thermo instruments require this to be done on the instrument control computer.</w:t>
+        <w:t xml:space="preserve">ome </w:t>
+      </w:r>
+      <w:proofErr w:type="spellStart"/>
+      <w:r>
+        <w:t>Thermo</w:t>
+      </w:r>
+      <w:proofErr w:type="spellEnd"/>
+      <w:r>
+        <w:t xml:space="preserve"> instruments require this to be done on the instrument control computer.</w:t>
       </w:r>
     </w:p>
     <w:p>
@@ -2100,9 +2153,11 @@
       <w:r>
         <w:t xml:space="preserve">Waters </w:t>
       </w:r>
+      <w:proofErr w:type="spellStart"/>
       <w:r>
         <w:t>MassLynx</w:t>
       </w:r>
+      <w:proofErr w:type="spellEnd"/>
       <w:r>
         <w:t xml:space="preserve"> installed</w:t>
       </w:r>
@@ -2202,7 +2257,15 @@
         <w:t>Instrument type</w:t>
       </w:r>
       <w:r>
-        <w:t xml:space="preserve"> dropdown list, choose “Waters Xevo TQ”.</w:t>
+        <w:t xml:space="preserve"> dropdown list, choose “Waters </w:t>
+      </w:r>
+      <w:proofErr w:type="spellStart"/>
+      <w:r>
+        <w:t>Xevo</w:t>
+      </w:r>
+      <w:proofErr w:type="spellEnd"/>
+      <w:r>
+        <w:t xml:space="preserve"> TQ”.</w:t>
       </w:r>
     </w:p>
     <w:p>
@@ -2244,7 +2307,15 @@
         <w:t>Browse</w:t>
       </w:r>
       <w:r>
-        <w:t xml:space="preserve"> button and select the VerifyETemplate.exp in the tutorial folder.</w:t>
+        <w:t xml:space="preserve"> button and select the </w:t>
+      </w:r>
+      <w:proofErr w:type="spellStart"/>
+      <w:r>
+        <w:t>VerifyETemplate.exp</w:t>
+      </w:r>
+      <w:proofErr w:type="spellEnd"/>
+      <w:r>
+        <w:t xml:space="preserve"> in the tutorial folder.</w:t>
       </w:r>
     </w:p>
     <w:p>
@@ -2672,8 +2743,18 @@
         <w:t xml:space="preserve">kit and are </w:t>
       </w:r>
       <w:r>
-        <w:t>1:1 mixes of light:heavy</w:t>
-      </w:r>
+        <w:t xml:space="preserve">1:1 mixes of </w:t>
+      </w:r>
+      <w:proofErr w:type="spellStart"/>
+      <w:r>
+        <w:t>light</w:t>
+      </w:r>
+      <w:proofErr w:type="gramStart"/>
+      <w:r>
+        <w:t>:heavy</w:t>
+      </w:r>
+      <w:proofErr w:type="spellEnd"/>
+      <w:proofErr w:type="gramEnd"/>
       <w:r>
         <w:t xml:space="preserve"> metabolites extracted from </w:t>
       </w:r>
@@ -3967,7 +4048,23 @@
         <w:t>higher</w:t>
       </w:r>
       <w:r>
-        <w:t xml:space="preserve"> peak areas for many analytes but not all, likely based on the better separation of the analytes and decreased ion suppression (also called </w:t>
+        <w:t xml:space="preserve"> peak areas for many </w:t>
+      </w:r>
+      <w:proofErr w:type="spellStart"/>
+      <w:r>
+        <w:t>analytes</w:t>
+      </w:r>
+      <w:proofErr w:type="spellEnd"/>
+      <w:r>
+        <w:t xml:space="preserve"> but not all, likely based on the better separation of the </w:t>
+      </w:r>
+      <w:proofErr w:type="spellStart"/>
+      <w:r>
+        <w:t>analytes</w:t>
+      </w:r>
+      <w:proofErr w:type="spellEnd"/>
+      <w:r>
+        <w:t xml:space="preserve"> and decreased ion suppression (also called </w:t>
       </w:r>
       <w:r>
         <w:t>“</w:t>
@@ -4171,7 +4268,15 @@
         <w:t>d</w:t>
       </w:r>
       <w:r>
-        <w:t xml:space="preserve"> that you do not have the MassLynx instrument control software installed, and </w:t>
+        <w:t xml:space="preserve"> that you do not have the </w:t>
+      </w:r>
+      <w:proofErr w:type="spellStart"/>
+      <w:r>
+        <w:t>MassLynx</w:t>
+      </w:r>
+      <w:proofErr w:type="spellEnd"/>
+      <w:r>
+        <w:t xml:space="preserve"> instrument control software installed, and </w:t>
       </w:r>
       <w:r>
         <w:t xml:space="preserve">you </w:t>
@@ -4876,7 +4981,20 @@
         <w:t>three runs</w:t>
       </w:r>
       <w:r>
-        <w:t xml:space="preserve"> with different light:heavy ratios. There is a</w:t>
+        <w:t xml:space="preserve"> with different </w:t>
+      </w:r>
+      <w:proofErr w:type="spellStart"/>
+      <w:r>
+        <w:t>light</w:t>
+      </w:r>
+      <w:proofErr w:type="gramStart"/>
+      <w:r>
+        <w:t>:heavy</w:t>
+      </w:r>
+      <w:proofErr w:type="spellEnd"/>
+      <w:proofErr w:type="gramEnd"/>
+      <w:r>
+        <w:t xml:space="preserve"> ratios. There is a</w:t>
       </w:r>
       <w:r>
         <w:t xml:space="preserve"> 1:1 mix, a 1:2 mix, and a 2:1 mix</w:t>
@@ -5954,11 +6072,19 @@
       <w:r>
         <w:t xml:space="preserve"> </w:t>
       </w:r>
-      <w:r>
-        <w:rPr>
-          <w:b/>
-        </w:rPr>
-        <w:t>Analyte Concentration</w:t>
+      <w:proofErr w:type="spellStart"/>
+      <w:r>
+        <w:rPr>
+          <w:b/>
+        </w:rPr>
+        <w:t>Analyte</w:t>
+      </w:r>
+      <w:proofErr w:type="spellEnd"/>
+      <w:r>
+        <w:rPr>
+          <w:b/>
+        </w:rPr>
+        <w:t xml:space="preserve"> Concentration</w:t>
       </w:r>
       <w:r>
         <w:t xml:space="preserve"> as </w:t>
@@ -6540,7 +6666,15 @@
         <w:t>obtaining as much sensitivity as possibl</w:t>
       </w:r>
       <w:r>
-        <w:t>e for the analytes in the assay.</w:t>
+        <w:t xml:space="preserve">e for the </w:t>
+      </w:r>
+      <w:proofErr w:type="spellStart"/>
+      <w:r>
+        <w:t>analytes</w:t>
+      </w:r>
+      <w:proofErr w:type="spellEnd"/>
+      <w:r>
+        <w:t xml:space="preserve"> in the assay.</w:t>
       </w:r>
       <w:r>
         <w:t xml:space="preserve"> </w:t>
@@ -6591,7 +6725,15 @@
         <w:t xml:space="preserve"> to collect new results </w:t>
       </w:r>
       <w:r>
-        <w:t xml:space="preserve">on the same Waters Xevo TQ-S used in the other runs you have seen in this tutorial. You will import these runs and use </w:t>
+        <w:t xml:space="preserve">on the same Waters </w:t>
+      </w:r>
+      <w:proofErr w:type="spellStart"/>
+      <w:r>
+        <w:t>Xevo</w:t>
+      </w:r>
+      <w:proofErr w:type="spellEnd"/>
+      <w:r>
+        <w:t xml:space="preserve"> TQ-S used in the other runs you have seen in this tutorial. You will import these runs and use </w:t>
       </w:r>
       <w:r>
         <w:t xml:space="preserve">Skyline to </w:t>
@@ -6720,7 +6862,15 @@
         <w:t xml:space="preserve"> drop</w:t>
       </w:r>
       <w:r>
-        <w:t xml:space="preserve">down list, which should already be set to “Waters Xevo”, click </w:t>
+        <w:t xml:space="preserve">down list, which should already be set to “Waters </w:t>
+      </w:r>
+      <w:proofErr w:type="spellStart"/>
+      <w:r>
+        <w:t>Xevo</w:t>
+      </w:r>
+      <w:proofErr w:type="spellEnd"/>
+      <w:r>
+        <w:t xml:space="preserve">”, click </w:t>
       </w:r>
       <w:r>
         <w:rPr>
@@ -7392,10 +7542,7 @@
         </w:numPr>
       </w:pPr>
       <w:r>
-        <w:t>In</w:t>
-      </w:r>
-      <w:r>
-        <w:t xml:space="preserve"> the </w:t>
+        <w:t xml:space="preserve">In the </w:t>
       </w:r>
       <w:r>
         <w:rPr>
@@ -7498,8 +7645,13 @@
         <w:t>Methods: 5</w:t>
       </w:r>
       <w:r>
-        <w:t xml:space="preserve"> label in the form is telling you it will take 5 separate transition lists and 5 runs in the mass spectrometer to measure 396 transitions required to perform the optimization, while keeping all of the transitions for each analyte</w:t>
-      </w:r>
+        <w:t xml:space="preserve"> label in the form is telling you it will take 5 separate transition lists and 5 runs in the mass spectrometer to measure 396 transitions required to perform the optimization, while keeping all of the transitions for each </w:t>
+      </w:r>
+      <w:proofErr w:type="spellStart"/>
+      <w:r>
+        <w:t>analyte</w:t>
+      </w:r>
+      <w:proofErr w:type="spellEnd"/>
       <w:r>
         <w:t xml:space="preserve"> in the same run.</w:t>
       </w:r>
@@ -7575,13 +7727,7 @@
         <w:t>Replicate</w:t>
       </w:r>
       <w:r>
-        <w:t xml:space="preserve"> dropdown list, choose “</w:t>
-      </w:r>
-      <w:r>
-        <w:t>1:2_2</w:t>
-      </w:r>
-      <w:r>
-        <w:t>”.</w:t>
+        <w:t xml:space="preserve"> dropdown list, choose “1:2_2”.</w:t>
       </w:r>
     </w:p>
     <w:p>
@@ -7688,13 +7834,7 @@
         </w:numPr>
       </w:pPr>
       <w:r>
-        <w:t>Save as “EnergyMet_5minutes_</w:t>
-      </w:r>
-      <w:r>
-        <w:t>ceopt</w:t>
-      </w:r>
-      <w:r>
-        <w:t>.csv”.</w:t>
+        <w:t>Save as “EnergyMet_5minutes_ceopt.csv”.</w:t>
       </w:r>
     </w:p>
     <w:p>
@@ -7729,10 +7869,7 @@
         </w:numPr>
       </w:pPr>
       <w:r>
-        <w:t>EnergyMet_5minutes_ceopt</w:t>
-      </w:r>
-      <w:r>
-        <w:t>_0002</w:t>
+        <w:t>EnergyMet_5minutes_ceopt_0002</w:t>
       </w:r>
       <w:r>
         <w:t>.csv</w:t>
@@ -7747,10 +7884,7 @@
         </w:numPr>
       </w:pPr>
       <w:r>
-        <w:t>EnergyMet_5minutes_ceopt</w:t>
-      </w:r>
-      <w:r>
-        <w:t>_0003</w:t>
+        <w:t>EnergyMet_5minutes_ceopt_0003</w:t>
       </w:r>
       <w:r>
         <w:t>.csv</w:t>
@@ -7765,10 +7899,7 @@
         </w:numPr>
       </w:pPr>
       <w:r>
-        <w:t>EnergyMet_5minutes_ceopt</w:t>
-      </w:r>
-      <w:r>
-        <w:t>_0004</w:t>
+        <w:t>EnergyMet_5minutes_ceopt_0004</w:t>
       </w:r>
       <w:r>
         <w:t>.csv</w:t>
@@ -7783,10 +7914,7 @@
         </w:numPr>
       </w:pPr>
       <w:r>
-        <w:t>EnergyMet_5minutes_ceopt</w:t>
-      </w:r>
-      <w:r>
-        <w:t>_0005</w:t>
+        <w:t>EnergyMet_5minutes_ceopt_0005</w:t>
       </w:r>
       <w:r>
         <w:t>.csv</w:t>
@@ -8061,31 +8189,7 @@
         <w:rPr>
           <w:bCs/>
         </w:rPr>
-        <w:t>Navigate to the “</w:t>
-      </w:r>
-      <w:r>
-        <w:rPr>
-          <w:bCs/>
-        </w:rPr>
-        <w:t>CE Optimization</w:t>
-      </w:r>
-      <w:r>
-        <w:rPr>
-          <w:bCs/>
-        </w:rPr>
-        <w:t xml:space="preserve">” subfolder and select </w:t>
-      </w:r>
-      <w:r>
-        <w:rPr>
-          <w:bCs/>
-        </w:rPr>
-        <w:t>all 5</w:t>
-      </w:r>
-      <w:r>
-        <w:rPr>
-          <w:bCs/>
-        </w:rPr>
-        <w:t xml:space="preserve"> files.</w:t>
+        <w:t>Navigate to the “CE Optimization” subfolder and select all 5 files.</w:t>
       </w:r>
     </w:p>
     <w:p>
@@ -8884,7 +8988,31 @@
         <w:rPr>
           <w:noProof/>
         </w:rPr>
-        <w:t>Given the trend toward that end of the range, futher investigation may be warranted to arrive at a truly optimal CE for that compound. For that reason, starting with a wider step size (such as 3 volts) may also be warranted when translating between instrument vendors like this.</w:t>
+        <w:t xml:space="preserve">Given the trend toward that end of the range, futher investigation may be warranted to arrive at a truly optimal CE for that compound. For that reason, starting with a wider step size (such as 3 volts) may also be warranted when translating between instrument vendors like this. </w:t>
+      </w:r>
+      <w:r>
+        <w:rPr>
+          <w:noProof/>
+        </w:rPr>
+        <w:t xml:space="preserve">Even so, the </w:t>
+      </w:r>
+      <w:r>
+        <w:rPr>
+          <w:noProof/>
+        </w:rPr>
+        <w:t>“</w:t>
+      </w:r>
+      <w:r>
+        <w:rPr>
+          <w:noProof/>
+        </w:rPr>
+        <w:t>Step -5</w:t>
+      </w:r>
+      <w:r>
+        <w:rPr>
+          <w:noProof/>
+        </w:rPr>
+        <w:t>”</w:t>
       </w:r>
       <w:r>
         <w:rPr>
@@ -8896,43 +9024,7 @@
         <w:rPr>
           <w:noProof/>
         </w:rPr>
-        <w:t xml:space="preserve">Even so, the </w:t>
-      </w:r>
-      <w:r>
-        <w:rPr>
-          <w:noProof/>
-        </w:rPr>
-        <w:t>“</w:t>
-      </w:r>
-      <w:r>
-        <w:rPr>
-          <w:noProof/>
-        </w:rPr>
-        <w:t>Step -5</w:t>
-      </w:r>
-      <w:r>
-        <w:rPr>
-          <w:noProof/>
-        </w:rPr>
-        <w:t>”</w:t>
-      </w:r>
-      <w:r>
-        <w:rPr>
-          <w:noProof/>
-        </w:rPr>
-        <w:t xml:space="preserve"> </w:t>
-      </w:r>
-      <w:r>
-        <w:rPr>
-          <w:noProof/>
-        </w:rPr>
-        <w:t>(blue bar)</w:t>
-      </w:r>
-      <w:r>
-        <w:rPr>
-          <w:noProof/>
-        </w:rPr>
-        <w:t xml:space="preserve"> </w:t>
+        <w:t xml:space="preserve">(blue bar) </w:t>
       </w:r>
       <w:r>
         <w:rPr>
@@ -9240,13 +9332,7 @@
         <w:t>Replicate</w:t>
       </w:r>
       <w:r>
-        <w:t xml:space="preserve"> dropdown list, choose “</w:t>
-      </w:r>
-      <w:r>
-        <w:t>CE Optimization</w:t>
-      </w:r>
-      <w:r>
-        <w:t>”.</w:t>
+        <w:t xml:space="preserve"> dropdown list, choose “CE Optimization”.</w:t>
       </w:r>
     </w:p>
     <w:p>
@@ -9358,13 +9444,7 @@
         </w:numPr>
       </w:pPr>
       <w:r>
-        <w:t>Save as “EnergyMet_5minutes_</w:t>
-      </w:r>
-      <w:r>
-        <w:t>optimal</w:t>
-      </w:r>
-      <w:r>
-        <w:t>.csv”.</w:t>
+        <w:t>Save as “EnergyMet_5minutes_optimal.csv”.</w:t>
       </w:r>
     </w:p>
     <w:p>
@@ -10053,7 +10133,15 @@
         <w:t xml:space="preserve">replicate data set </w:t>
       </w:r>
       <w:r>
-        <w:t>from a Waters Xevo TQ-S</w:t>
+        <w:t xml:space="preserve">from a Waters </w:t>
+      </w:r>
+      <w:proofErr w:type="spellStart"/>
+      <w:r>
+        <w:t>Xevo</w:t>
+      </w:r>
+      <w:proofErr w:type="spellEnd"/>
+      <w:r>
+        <w:t xml:space="preserve"> TQ-S</w:t>
       </w:r>
       <w:r>
         <w:t xml:space="preserve"> using initial CE </w:t>
@@ -10100,8 +10188,6 @@
       <w:r>
         <w:t>.</w:t>
       </w:r>
-      <w:bookmarkStart w:id="3" w:name="_GoBack"/>
-      <w:bookmarkEnd w:id="3"/>
     </w:p>
     <w:sectPr>
       <w:footerReference w:type="default" r:id="rId50"/>
@@ -10177,7 +10263,7 @@
       <w:rPr>
         <w:noProof/>
       </w:rPr>
-      <w:t>34</w:t>
+      <w:t>22</w:t>
     </w:r>
     <w:r>
       <w:fldChar w:fldCharType="end"/>
@@ -15532,7 +15618,7 @@
 </file>
 
 <file path=customXml/itemProps1.xml><?xml version="1.0" encoding="utf-8"?>
-<ds:datastoreItem xmlns:ds="http://schemas.openxmlformats.org/officeDocument/2006/customXml" ds:itemID="{B29815A2-C1E5-4D1B-99AF-0E4B61B7C749}">
+<ds:datastoreItem xmlns:ds="http://schemas.openxmlformats.org/officeDocument/2006/customXml" ds:itemID="{44E14D82-2D74-44B2-A2F3-B00B9902640A}">
   <ds:schemaRefs>
     <ds:schemaRef ds:uri="http://schemas.openxmlformats.org/officeDocument/2006/bibliography"/>
   </ds:schemaRefs>

</xml_diff>

<commit_message>
- Finalize tutorial images and test and add Chinese and Japanese outgoing documents
</commit_message>
<xml_diff>
--- a/pwiz_tools/Skyline/Documentation/Tutorials/Skyline Small Molecule Method Dev and CE Opt.docx
+++ b/pwiz_tools/Skyline/Documentation/Tutorials/Skyline Small Molecule Method Dev and CE Opt.docx
@@ -561,7 +561,6 @@
       <w:pPr>
         <w:spacing w:after="120"/>
       </w:pPr>
-      <w:bookmarkStart w:id="1" w:name="_GoBack"/>
       <w:r>
         <w:t xml:space="preserve">If you have been using Skyline prior to starting this tutorial, it is a good idea to revert Skyline to its default settings. To do so: </w:t>
       </w:r>
@@ -883,7 +882,6 @@
         <w:t>nus and controls are now hidden, allowing you to focus on small molecule analysis.</w:t>
       </w:r>
     </w:p>
-    <w:bookmarkEnd w:id="1"/>
     <w:p>
       <w:pPr>
         <w:pStyle w:val="Heading1"/>
@@ -931,19 +929,11 @@
         <w:t xml:space="preserve">IC method, based on </w:t>
       </w:r>
       <w:hyperlink r:id="rId14" w:history="1">
-        <w:proofErr w:type="spellStart"/>
         <w:r>
           <w:rPr>
             <w:rStyle w:val="Hyperlink"/>
           </w:rPr>
-          <w:t>Guder</w:t>
-        </w:r>
-        <w:proofErr w:type="spellEnd"/>
-        <w:r>
-          <w:rPr>
-            <w:rStyle w:val="Hyperlink"/>
-          </w:rPr>
-          <w:t xml:space="preserve"> et al.</w:t>
+          <w:t>Guder et al.</w:t>
         </w:r>
         <w:r>
           <w:rPr>
@@ -956,23 +946,7 @@
         <w:t>.</w:t>
       </w:r>
       <w:r>
-        <w:t xml:space="preserve">  The raw data for the tutorial itself was then collected on an </w:t>
-      </w:r>
-      <w:proofErr w:type="spellStart"/>
-      <w:r>
-        <w:t>Acquity</w:t>
-      </w:r>
-      <w:proofErr w:type="spellEnd"/>
-      <w:r>
-        <w:t xml:space="preserve"> UPLC coupled to a Waters </w:t>
-      </w:r>
-      <w:proofErr w:type="spellStart"/>
-      <w:r>
-        <w:t>Xevo</w:t>
-      </w:r>
-      <w:proofErr w:type="spellEnd"/>
-      <w:r>
-        <w:t xml:space="preserve"> TQ-S triple quad.</w:t>
+        <w:t xml:space="preserve">  The raw data for the tutorial itself was then collected on an Acquity UPLC coupled to a Waters Xevo TQ-S triple quad.</w:t>
       </w:r>
     </w:p>
     <w:p>
@@ -1110,13 +1084,8 @@
       <w:r>
         <w:t xml:space="preserve"> Waters </w:t>
       </w:r>
-      <w:proofErr w:type="spellStart"/>
-      <w:r>
-        <w:t>Xevo</w:t>
-      </w:r>
-      <w:proofErr w:type="spellEnd"/>
-      <w:r>
-        <w:t xml:space="preserve"> TQ-S as we did to collect the data files you will use</w:t>
+      <w:r>
+        <w:t>Xevo TQ-S as we did to collect the data files you will use</w:t>
       </w:r>
       <w:r>
         <w:t>.</w:t>
@@ -1156,8 +1125,8 @@
       <w:r>
         <w:t xml:space="preserve">. The result of this reformatting can be found in the </w:t>
       </w:r>
-      <w:bookmarkStart w:id="2" w:name="OLE_LINK5"/>
-      <w:bookmarkStart w:id="3" w:name="OLE_LINK6"/>
+      <w:bookmarkStart w:id="1" w:name="OLE_LINK5"/>
+      <w:bookmarkStart w:id="2" w:name="OLE_LINK6"/>
       <w:r>
         <w:t>“</w:t>
       </w:r>
@@ -1167,8 +1136,8 @@
       <w:r>
         <w:t>csv</w:t>
       </w:r>
+      <w:bookmarkEnd w:id="1"/>
       <w:bookmarkEnd w:id="2"/>
-      <w:bookmarkEnd w:id="3"/>
       <w:r>
         <w:t>”</w:t>
       </w:r>
@@ -1417,10 +1386,10 @@
           <w:noProof/>
         </w:rPr>
         <w:drawing>
-          <wp:inline distT="0" distB="0" distL="0" distR="0" wp14:anchorId="44B11C1D" wp14:editId="3A78DF1D">
+          <wp:inline distT="0" distB="0" distL="0" distR="0" wp14:anchorId="19F77B80" wp14:editId="7128F80F">
             <wp:extent cx="5943600" cy="4409440"/>
             <wp:effectExtent l="0" t="0" r="0" b="0"/>
-            <wp:docPr id="28" name="Picture 28"/>
+            <wp:docPr id="1" name="Picture 1"/>
             <wp:cNvGraphicFramePr>
               <a:graphicFrameLocks xmlns:a="http://schemas.openxmlformats.org/drawingml/2006/main" noChangeAspect="1"/>
             </wp:cNvGraphicFramePr>
@@ -1625,10 +1594,10 @@
           <w:noProof/>
         </w:rPr>
         <w:drawing>
-          <wp:inline distT="0" distB="0" distL="0" distR="0" wp14:anchorId="1DC4609E" wp14:editId="11BB5B1A">
+          <wp:inline distT="0" distB="0" distL="0" distR="0" wp14:anchorId="5878BE9C" wp14:editId="2B35538B">
             <wp:extent cx="3781425" cy="5734050"/>
             <wp:effectExtent l="0" t="0" r="9525" b="0"/>
-            <wp:docPr id="17" name="Picture 17"/>
+            <wp:docPr id="3" name="Picture 3"/>
             <wp:cNvGraphicFramePr>
               <a:graphicFrameLocks xmlns:a="http://schemas.openxmlformats.org/drawingml/2006/main" noChangeAspect="1"/>
             </wp:cNvGraphicFramePr>
@@ -1636,7 +1605,7 @@
               <a:graphicData uri="http://schemas.openxmlformats.org/drawingml/2006/picture">
                 <pic:pic xmlns:pic="http://schemas.openxmlformats.org/drawingml/2006/picture">
                   <pic:nvPicPr>
-                    <pic:cNvPr id="0" name=""/>
+                    <pic:cNvPr id="1" name=""/>
                     <pic:cNvPicPr/>
                   </pic:nvPicPr>
                   <pic:blipFill>
@@ -1672,13 +1641,8 @@
         <w:t xml:space="preserve">refinement </w:t>
       </w:r>
       <w:r>
-        <w:t xml:space="preserve">on a Waters </w:t>
-      </w:r>
-      <w:proofErr w:type="spellStart"/>
-      <w:r>
-        <w:t>Xevo</w:t>
-      </w:r>
-      <w:proofErr w:type="spellEnd"/>
+        <w:t>on a Waters Xevo</w:t>
+      </w:r>
       <w:r>
         <w:t xml:space="preserve"> as part of method development and optimization, since the</w:t>
       </w:r>
@@ -1762,10 +1726,10 @@
         </w:rPr>
         <w:lastRenderedPageBreak/>
         <w:drawing>
-          <wp:inline distT="0" distB="0" distL="0" distR="0" wp14:anchorId="6B9C14B4" wp14:editId="5DD32D7B">
+          <wp:inline distT="0" distB="0" distL="0" distR="0" wp14:anchorId="720D5826" wp14:editId="04FBA0D5">
             <wp:extent cx="3781425" cy="5734050"/>
             <wp:effectExtent l="0" t="0" r="9525" b="0"/>
-            <wp:docPr id="19" name="Picture 19"/>
+            <wp:docPr id="5" name="Picture 5"/>
             <wp:cNvGraphicFramePr>
               <a:graphicFrameLocks xmlns:a="http://schemas.openxmlformats.org/drawingml/2006/main" noChangeAspect="1"/>
             </wp:cNvGraphicFramePr>
@@ -1773,7 +1737,7 @@
               <a:graphicData uri="http://schemas.openxmlformats.org/drawingml/2006/picture">
                 <pic:pic xmlns:pic="http://schemas.openxmlformats.org/drawingml/2006/picture">
                   <pic:nvPicPr>
-                    <pic:cNvPr id="0" name=""/>
+                    <pic:cNvPr id="1" name=""/>
                     <pic:cNvPicPr/>
                   </pic:nvPicPr>
                   <pic:blipFill>
@@ -1815,15 +1779,7 @@
         <w:t>, as you have just indicated in the transition settings</w:t>
       </w:r>
       <w:r>
-        <w:t>. Skyline adduct descriptions support any kind of ionization description (“[M-H]”, “[</w:t>
-      </w:r>
-      <w:proofErr w:type="spellStart"/>
-      <w:r>
-        <w:t>M+Na</w:t>
-      </w:r>
-      <w:proofErr w:type="spellEnd"/>
-      <w:r>
-        <w:t xml:space="preserve">]” etc.), including unknown ionization modes (the “[M-]” used here to indicate “negative mode, charge 1, without any known chemical composition to explain it”).  </w:t>
+        <w:t xml:space="preserve">. Skyline adduct descriptions support any kind of ionization description (“[M-H]”, “[M+Na]” etc.), including unknown ionization modes (the “[M-]” used here to indicate “negative mode, charge 1, without any known chemical composition to explain it”).  </w:t>
       </w:r>
       <w:r>
         <w:t>In the</w:t>
@@ -1835,14 +1791,7 @@
         <w:rPr>
           <w:b/>
         </w:rPr>
-        <w:t xml:space="preserve">Ion </w:t>
-      </w:r>
-      <w:proofErr w:type="gramStart"/>
-      <w:r>
-        <w:rPr>
-          <w:b/>
-        </w:rPr>
-        <w:t>t</w:t>
+        <w:t>Ion t</w:t>
       </w:r>
       <w:r>
         <w:rPr>
@@ -1850,7 +1799,6 @@
         </w:rPr>
         <w:t>ypes</w:t>
       </w:r>
-      <w:proofErr w:type="gramEnd"/>
       <w:r>
         <w:t xml:space="preserve"> </w:t>
       </w:r>
@@ -2001,15 +1949,7 @@
         </w:numPr>
       </w:pPr>
       <w:r>
-        <w:t xml:space="preserve">Navigate to the </w:t>
-      </w:r>
-      <w:proofErr w:type="spellStart"/>
-      <w:r>
-        <w:t>SmallMolMethodCE</w:t>
-      </w:r>
-      <w:proofErr w:type="spellEnd"/>
-      <w:r>
-        <w:t xml:space="preserve"> folder you created.</w:t>
+        <w:t>Navigate to the SmallMolMethodCE folder you created.</w:t>
       </w:r>
     </w:p>
     <w:p>
@@ -2030,15 +1970,7 @@
         <w:t>File name</w:t>
       </w:r>
       <w:r>
-        <w:t xml:space="preserve"> field, enter “</w:t>
-      </w:r>
-      <w:proofErr w:type="spellStart"/>
-      <w:r>
-        <w:t>EnergyMet</w:t>
-      </w:r>
-      <w:proofErr w:type="spellEnd"/>
-      <w:r>
-        <w:t>”.</w:t>
+        <w:t xml:space="preserve"> field, enter “EnergyMet”.</w:t>
       </w:r>
     </w:p>
     <w:p>
@@ -2123,15 +2055,7 @@
         <w:t>S</w:t>
       </w:r>
       <w:r>
-        <w:t xml:space="preserve">ome </w:t>
-      </w:r>
-      <w:proofErr w:type="spellStart"/>
-      <w:r>
-        <w:t>Thermo</w:t>
-      </w:r>
-      <w:proofErr w:type="spellEnd"/>
-      <w:r>
-        <w:t xml:space="preserve"> instruments require this to be done on the instrument control computer.</w:t>
+        <w:t>ome Thermo instruments require this to be done on the instrument control computer.</w:t>
       </w:r>
     </w:p>
     <w:p>
@@ -2153,11 +2077,9 @@
       <w:r>
         <w:t xml:space="preserve">Waters </w:t>
       </w:r>
-      <w:proofErr w:type="spellStart"/>
       <w:r>
         <w:t>MassLynx</w:t>
       </w:r>
-      <w:proofErr w:type="spellEnd"/>
       <w:r>
         <w:t xml:space="preserve"> installed</w:t>
       </w:r>
@@ -2257,15 +2179,7 @@
         <w:t>Instrument type</w:t>
       </w:r>
       <w:r>
-        <w:t xml:space="preserve"> dropdown list, choose “Waters </w:t>
-      </w:r>
-      <w:proofErr w:type="spellStart"/>
-      <w:r>
-        <w:t>Xevo</w:t>
-      </w:r>
-      <w:proofErr w:type="spellEnd"/>
-      <w:r>
-        <w:t xml:space="preserve"> TQ”.</w:t>
+        <w:t xml:space="preserve"> dropdown list, choose “Waters Xevo TQ”.</w:t>
       </w:r>
     </w:p>
     <w:p>
@@ -2307,15 +2221,7 @@
         <w:t>Browse</w:t>
       </w:r>
       <w:r>
-        <w:t xml:space="preserve"> button and select the </w:t>
-      </w:r>
-      <w:proofErr w:type="spellStart"/>
-      <w:r>
-        <w:t>VerifyETemplate.exp</w:t>
-      </w:r>
-      <w:proofErr w:type="spellEnd"/>
-      <w:r>
-        <w:t xml:space="preserve"> in the tutorial folder.</w:t>
+        <w:t xml:space="preserve"> button and select the VerifyETemplate.exp in the tutorial folder.</w:t>
       </w:r>
     </w:p>
     <w:p>
@@ -2342,10 +2248,10 @@
           <w:noProof/>
         </w:rPr>
         <w:drawing>
-          <wp:inline distT="0" distB="0" distL="0" distR="0" wp14:anchorId="78E66AF3" wp14:editId="1A5CB4F7">
+          <wp:inline distT="0" distB="0" distL="0" distR="0" wp14:anchorId="7E28AAC8" wp14:editId="792CB469">
             <wp:extent cx="3009900" cy="4324350"/>
             <wp:effectExtent l="0" t="0" r="0" b="0"/>
-            <wp:docPr id="21" name="Picture 21"/>
+            <wp:docPr id="6" name="Picture 6"/>
             <wp:cNvGraphicFramePr>
               <a:graphicFrameLocks xmlns:a="http://schemas.openxmlformats.org/drawingml/2006/main" noChangeAspect="1"/>
             </wp:cNvGraphicFramePr>
@@ -2353,7 +2259,7 @@
               <a:graphicData uri="http://schemas.openxmlformats.org/drawingml/2006/picture">
                 <pic:pic xmlns:pic="http://schemas.openxmlformats.org/drawingml/2006/picture">
                   <pic:nvPicPr>
-                    <pic:cNvPr id="0" name=""/>
+                    <pic:cNvPr id="1" name=""/>
                     <pic:cNvPicPr/>
                   </pic:nvPicPr>
                   <pic:blipFill>
@@ -2604,10 +2510,10 @@
           <w:noProof/>
         </w:rPr>
         <w:drawing>
-          <wp:inline distT="0" distB="0" distL="0" distR="0" wp14:anchorId="6A683F87" wp14:editId="3C59FC87">
-            <wp:extent cx="3362325" cy="3676650"/>
-            <wp:effectExtent l="0" t="0" r="9525" b="0"/>
-            <wp:docPr id="30" name="Picture 30"/>
+          <wp:inline distT="0" distB="0" distL="0" distR="0" wp14:anchorId="56387DD3" wp14:editId="503FDF05">
+            <wp:extent cx="3009900" cy="3676650"/>
+            <wp:effectExtent l="0" t="0" r="0" b="0"/>
+            <wp:docPr id="7" name="Picture 7"/>
             <wp:cNvGraphicFramePr>
               <a:graphicFrameLocks xmlns:a="http://schemas.openxmlformats.org/drawingml/2006/main" noChangeAspect="1"/>
             </wp:cNvGraphicFramePr>
@@ -2627,7 +2533,7 @@
                   <pic:spPr>
                     <a:xfrm>
                       <a:off x="0" y="0"/>
-                      <a:ext cx="3362325" cy="3676650"/>
+                      <a:ext cx="3009900" cy="3676650"/>
                     </a:xfrm>
                     <a:prstGeom prst="rect">
                       <a:avLst/>
@@ -2743,18 +2649,8 @@
         <w:t xml:space="preserve">kit and are </w:t>
       </w:r>
       <w:r>
-        <w:t xml:space="preserve">1:1 mixes of </w:t>
-      </w:r>
-      <w:proofErr w:type="spellStart"/>
-      <w:r>
-        <w:t>light</w:t>
-      </w:r>
-      <w:proofErr w:type="gramStart"/>
-      <w:r>
-        <w:t>:heavy</w:t>
-      </w:r>
-      <w:proofErr w:type="spellEnd"/>
-      <w:proofErr w:type="gramEnd"/>
+        <w:t>1:1 mixes of light:heavy</w:t>
+      </w:r>
       <w:r>
         <w:t xml:space="preserve"> metabolites extracted from </w:t>
       </w:r>
@@ -3141,10 +3037,10 @@
           <w:noProof/>
         </w:rPr>
         <w:drawing>
-          <wp:inline distT="0" distB="0" distL="0" distR="0" wp14:anchorId="6E036D96" wp14:editId="148FFABF">
+          <wp:inline distT="0" distB="0" distL="0" distR="0" wp14:anchorId="3F73904F" wp14:editId="4F73F8AC">
             <wp:extent cx="5562600" cy="4019550"/>
             <wp:effectExtent l="0" t="0" r="0" b="0"/>
-            <wp:docPr id="42" name="Picture 42"/>
+            <wp:docPr id="8" name="Picture 8"/>
             <wp:cNvGraphicFramePr>
               <a:graphicFrameLocks xmlns:a="http://schemas.openxmlformats.org/drawingml/2006/main" noChangeAspect="1"/>
             </wp:cNvGraphicFramePr>
@@ -3152,7 +3048,7 @@
               <a:graphicData uri="http://schemas.openxmlformats.org/drawingml/2006/picture">
                 <pic:pic xmlns:pic="http://schemas.openxmlformats.org/drawingml/2006/picture">
                   <pic:nvPicPr>
-                    <pic:cNvPr id="0" name=""/>
+                    <pic:cNvPr id="1" name=""/>
                     <pic:cNvPicPr/>
                   </pic:nvPicPr>
                   <pic:blipFill>
@@ -3220,10 +3116,10 @@
           <w:noProof/>
         </w:rPr>
         <w:drawing>
-          <wp:inline distT="0" distB="0" distL="0" distR="0" wp14:anchorId="138BA2EC" wp14:editId="6EF60668">
+          <wp:inline distT="0" distB="0" distL="0" distR="0" wp14:anchorId="61E169AF" wp14:editId="1FA03B30">
             <wp:extent cx="2886075" cy="4543425"/>
             <wp:effectExtent l="0" t="0" r="9525" b="9525"/>
-            <wp:docPr id="43" name="Picture 43"/>
+            <wp:docPr id="9" name="Picture 9"/>
             <wp:cNvGraphicFramePr>
               <a:graphicFrameLocks xmlns:a="http://schemas.openxmlformats.org/drawingml/2006/main" noChangeAspect="1"/>
             </wp:cNvGraphicFramePr>
@@ -3231,7 +3127,7 @@
               <a:graphicData uri="http://schemas.openxmlformats.org/drawingml/2006/picture">
                 <pic:pic xmlns:pic="http://schemas.openxmlformats.org/drawingml/2006/picture">
                   <pic:nvPicPr>
-                    <pic:cNvPr id="0" name=""/>
+                    <pic:cNvPr id="1" name=""/>
                     <pic:cNvPicPr/>
                   </pic:nvPicPr>
                   <pic:blipFill>
@@ -3338,10 +3234,10 @@
           <w:noProof/>
         </w:rPr>
         <w:drawing>
-          <wp:inline distT="0" distB="0" distL="0" distR="0" wp14:anchorId="6B2403B8" wp14:editId="573DF4BF">
-            <wp:extent cx="5943600" cy="2952115"/>
-            <wp:effectExtent l="0" t="0" r="0" b="635"/>
-            <wp:docPr id="11" name="Picture 11"/>
+          <wp:inline distT="0" distB="0" distL="0" distR="0" wp14:anchorId="0283A9BC" wp14:editId="0758F956">
+            <wp:extent cx="5943600" cy="4409440"/>
+            <wp:effectExtent l="0" t="0" r="0" b="0"/>
+            <wp:docPr id="31" name="Picture 31"/>
             <wp:cNvGraphicFramePr>
               <a:graphicFrameLocks xmlns:a="http://schemas.openxmlformats.org/drawingml/2006/main" noChangeAspect="1"/>
             </wp:cNvGraphicFramePr>
@@ -3361,7 +3257,7 @@
                   <pic:spPr>
                     <a:xfrm>
                       <a:off x="0" y="0"/>
-                      <a:ext cx="5943600" cy="2952115"/>
+                      <a:ext cx="5943600" cy="4409440"/>
                     </a:xfrm>
                     <a:prstGeom prst="rect">
                       <a:avLst/>
@@ -3513,11 +3409,12 @@
         <w:rPr>
           <w:noProof/>
         </w:rPr>
+        <w:lastRenderedPageBreak/>
         <w:drawing>
-          <wp:inline distT="0" distB="0" distL="0" distR="0" wp14:anchorId="74BA3E0F" wp14:editId="71CA5E6A">
-            <wp:extent cx="5943600" cy="2999105"/>
+          <wp:inline distT="0" distB="0" distL="0" distR="0" wp14:anchorId="410A81A3" wp14:editId="68E4444C">
+            <wp:extent cx="4389120" cy="4023360"/>
             <wp:effectExtent l="0" t="0" r="0" b="0"/>
-            <wp:docPr id="12" name="Picture 12" descr="A screenshot of a computer&#10;&#10;Description automatically generated"/>
+            <wp:docPr id="29" name="Picture 29"/>
             <wp:cNvGraphicFramePr>
               <a:graphicFrameLocks xmlns:a="http://schemas.openxmlformats.org/drawingml/2006/main" noChangeAspect="1"/>
             </wp:cNvGraphicFramePr>
@@ -3525,8 +3422,10 @@
               <a:graphicData uri="http://schemas.openxmlformats.org/drawingml/2006/picture">
                 <pic:pic xmlns:pic="http://schemas.openxmlformats.org/drawingml/2006/picture">
                   <pic:nvPicPr>
-                    <pic:cNvPr id="12" name="SmMolCEOpt 17.png"/>
-                    <pic:cNvPicPr/>
+                    <pic:cNvPr id="0" name="Picture 1"/>
+                    <pic:cNvPicPr>
+                      <a:picLocks noChangeAspect="1" noChangeArrowheads="1"/>
+                    </pic:cNvPicPr>
                   </pic:nvPicPr>
                   <pic:blipFill>
                     <a:blip r:embed="rId24">
@@ -3536,18 +3435,23 @@
                         </a:ext>
                       </a:extLst>
                     </a:blip>
+                    <a:srcRect/>
                     <a:stretch>
                       <a:fillRect/>
                     </a:stretch>
                   </pic:blipFill>
-                  <pic:spPr>
+                  <pic:spPr bwMode="auto">
                     <a:xfrm>
                       <a:off x="0" y="0"/>
-                      <a:ext cx="5943600" cy="2999105"/>
+                      <a:ext cx="4389120" cy="4023360"/>
                     </a:xfrm>
                     <a:prstGeom prst="rect">
                       <a:avLst/>
                     </a:prstGeom>
+                    <a:noFill/>
+                    <a:ln>
+                      <a:noFill/>
+                    </a:ln>
                   </pic:spPr>
                 </pic:pic>
               </a:graphicData>
@@ -3588,7 +3492,6 @@
         <w:spacing w:before="240"/>
       </w:pPr>
       <w:r>
-        <w:lastRenderedPageBreak/>
         <w:t xml:space="preserve">Repeat the steps </w:t>
       </w:r>
       <w:r>
@@ -3665,6 +3568,7 @@
         <w:rPr>
           <w:noProof/>
         </w:rPr>
+        <w:lastRenderedPageBreak/>
         <w:t>This should leave the main Skyline window looking</w:t>
       </w:r>
       <w:r>
@@ -3686,10 +3590,10 @@
           <w:noProof/>
         </w:rPr>
         <w:drawing>
-          <wp:inline distT="0" distB="0" distL="0" distR="0" wp14:anchorId="33AC5723" wp14:editId="7A5B65E8">
-            <wp:extent cx="5943600" cy="2952115"/>
-            <wp:effectExtent l="0" t="0" r="0" b="635"/>
-            <wp:docPr id="13" name="Picture 13"/>
+          <wp:inline distT="0" distB="0" distL="0" distR="0" wp14:anchorId="2AACE32C" wp14:editId="3C22C356">
+            <wp:extent cx="5943600" cy="4409440"/>
+            <wp:effectExtent l="0" t="0" r="0" b="0"/>
+            <wp:docPr id="32" name="Picture 32"/>
             <wp:cNvGraphicFramePr>
               <a:graphicFrameLocks xmlns:a="http://schemas.openxmlformats.org/drawingml/2006/main" noChangeAspect="1"/>
             </wp:cNvGraphicFramePr>
@@ -3709,7 +3613,7 @@
                   <pic:spPr>
                     <a:xfrm>
                       <a:off x="0" y="0"/>
-                      <a:ext cx="5943600" cy="2952115"/>
+                      <a:ext cx="5943600" cy="4409440"/>
                     </a:xfrm>
                     <a:prstGeom prst="rect">
                       <a:avLst/>
@@ -3741,9 +3645,9 @@
         <w:pStyle w:val="ListParagraph"/>
         <w:numPr>
           <w:ilvl w:val="0"/>
-          <w:numId w:val="32"/>
+          <w:numId w:val="3"/>
         </w:numPr>
-        <w:spacing w:before="240" w:after="0"/>
+        <w:spacing w:before="240"/>
       </w:pPr>
       <w:r>
         <w:t xml:space="preserve">On the </w:t>
@@ -3751,6 +3655,7 @@
       <w:r>
         <w:rPr>
           <w:b/>
+          <w:bCs/>
         </w:rPr>
         <w:t>View</w:t>
       </w:r>
@@ -3760,8 +3665,9 @@
       <w:r>
         <w:rPr>
           <w:b/>
-        </w:rPr>
-        <w:t>Arrange Graphs</w:t>
+          <w:bCs/>
+        </w:rPr>
+        <w:t>Peak Areas</w:t>
       </w:r>
       <w:r>
         <w:t xml:space="preserve"> and click </w:t>
@@ -3769,8 +3675,15 @@
       <w:r>
         <w:rPr>
           <w:b/>
-        </w:rPr>
-        <w:t>Tiled</w:t>
+          <w:bCs/>
+        </w:rPr>
+        <w:t>Replicate Comparison</w:t>
+      </w:r>
+      <w:r>
+        <w:rPr>
+          <w:bCs/>
+        </w:rPr>
+        <w:t xml:space="preserve"> (F7)</w:t>
       </w:r>
       <w:r>
         <w:t>.</w:t>
@@ -3793,17 +3706,17 @@
           <w:b/>
           <w:bCs/>
         </w:rPr>
-        <w:t>View</w:t>
-      </w:r>
-      <w:r>
-        <w:t xml:space="preserve"> menu, choose </w:t>
+        <w:t xml:space="preserve">View </w:t>
+      </w:r>
+      <w:r>
+        <w:t xml:space="preserve">menu, choose </w:t>
       </w:r>
       <w:r>
         <w:rPr>
           <w:b/>
           <w:bCs/>
         </w:rPr>
-        <w:t>Peak Areas</w:t>
+        <w:t>Retention Times</w:t>
       </w:r>
       <w:r>
         <w:t xml:space="preserve"> and click </w:t>
@@ -3819,7 +3732,7 @@
         <w:rPr>
           <w:bCs/>
         </w:rPr>
-        <w:t xml:space="preserve"> (F7)</w:t>
+        <w:t xml:space="preserve"> (F8)</w:t>
       </w:r>
       <w:r>
         <w:t>.</w:t>
@@ -3832,46 +3745,18 @@
           <w:ilvl w:val="0"/>
           <w:numId w:val="3"/>
         </w:numPr>
-        <w:spacing w:before="240"/>
-      </w:pPr>
-      <w:r>
-        <w:t xml:space="preserve">On the </w:t>
-      </w:r>
-      <w:r>
-        <w:rPr>
-          <w:b/>
-          <w:bCs/>
-        </w:rPr>
-        <w:t xml:space="preserve">View </w:t>
-      </w:r>
-      <w:r>
-        <w:t xml:space="preserve">menu, choose </w:t>
-      </w:r>
-      <w:r>
-        <w:rPr>
-          <w:b/>
-          <w:bCs/>
-        </w:rPr>
-        <w:t>Retention Times</w:t>
-      </w:r>
-      <w:r>
-        <w:t xml:space="preserve"> and click </w:t>
-      </w:r>
-      <w:r>
-        <w:rPr>
-          <w:b/>
-          <w:bCs/>
+      </w:pPr>
+      <w:r>
+        <w:t xml:space="preserve">Click on the title bars of the </w:t>
+      </w:r>
+      <w:r>
+        <w:rPr>
+          <w:b/>
         </w:rPr>
         <w:t>Replicate Comparison</w:t>
       </w:r>
       <w:r>
-        <w:rPr>
-          <w:bCs/>
-        </w:rPr>
-        <w:t xml:space="preserve"> (F8)</w:t>
-      </w:r>
-      <w:r>
-        <w:t>.</w:t>
+        <w:t xml:space="preserve"> graphs and drag them to the right edge of the main Skyline window.</w:t>
       </w:r>
     </w:p>
     <w:p>
@@ -3881,18 +3766,37 @@
           <w:ilvl w:val="0"/>
           <w:numId w:val="3"/>
         </w:numPr>
-      </w:pPr>
-      <w:r>
-        <w:t xml:space="preserve">Click on the title bars of the </w:t>
-      </w:r>
-      <w:r>
-        <w:rPr>
-          <w:b/>
-        </w:rPr>
-        <w:t>Replicate Comparison</w:t>
-      </w:r>
-      <w:r>
-        <w:t xml:space="preserve"> graphs and drag them to the right edge of the main Skyline window.</w:t>
+        <w:spacing w:before="240" w:after="0"/>
+      </w:pPr>
+      <w:r>
+        <w:t xml:space="preserve">On the </w:t>
+      </w:r>
+      <w:r>
+        <w:rPr>
+          <w:b/>
+        </w:rPr>
+        <w:t>View</w:t>
+      </w:r>
+      <w:r>
+        <w:t xml:space="preserve"> menu, choose </w:t>
+      </w:r>
+      <w:r>
+        <w:rPr>
+          <w:b/>
+        </w:rPr>
+        <w:t>Arrange Graphs</w:t>
+      </w:r>
+      <w:r>
+        <w:t xml:space="preserve"> and click </w:t>
+      </w:r>
+      <w:r>
+        <w:rPr>
+          <w:b/>
+        </w:rPr>
+        <w:t>Tiled</w:t>
+      </w:r>
+      <w:r>
+        <w:t xml:space="preserve"> (Ctrl-T).</w:t>
       </w:r>
     </w:p>
     <w:p>
@@ -3916,10 +3820,10 @@
           <w:noProof/>
         </w:rPr>
         <w:drawing>
-          <wp:inline distT="0" distB="0" distL="0" distR="0" wp14:anchorId="548F4187" wp14:editId="59A9C911">
-            <wp:extent cx="5943600" cy="3788410"/>
-            <wp:effectExtent l="0" t="0" r="0" b="2540"/>
-            <wp:docPr id="14" name="Picture 14"/>
+          <wp:inline distT="0" distB="0" distL="0" distR="0" wp14:anchorId="47EEFED9" wp14:editId="7B7CE9AB">
+            <wp:extent cx="5943600" cy="3314700"/>
+            <wp:effectExtent l="0" t="0" r="0" b="0"/>
+            <wp:docPr id="11" name="Picture 11"/>
             <wp:cNvGraphicFramePr>
               <a:graphicFrameLocks xmlns:a="http://schemas.openxmlformats.org/drawingml/2006/main" noChangeAspect="1"/>
             </wp:cNvGraphicFramePr>
@@ -3939,7 +3843,7 @@
                   <pic:spPr>
                     <a:xfrm>
                       <a:off x="0" y="0"/>
-                      <a:ext cx="5943600" cy="3788410"/>
+                      <a:ext cx="5943600" cy="3314700"/>
                     </a:xfrm>
                     <a:prstGeom prst="rect">
                       <a:avLst/>
@@ -3951,91 +3855,79 @@
           </wp:inline>
         </w:drawing>
       </w:r>
-      <w:r>
-        <w:rPr>
-          <w:noProof/>
-        </w:rPr>
+    </w:p>
+    <w:p>
+      <w:pPr>
+        <w:pStyle w:val="Heading1"/>
+      </w:pPr>
+      <w:r>
+        <w:t>Comparing</w:t>
+      </w:r>
+      <w:r>
+        <w:t xml:space="preserve"> Peak </w:t>
+      </w:r>
+      <w:r>
+        <w:t>Areas</w:t>
+      </w:r>
+      <w:r>
+        <w:t xml:space="preserve"> and </w:t>
+      </w:r>
+      <w:r>
+        <w:rPr>
+          <w:noProof/>
+        </w:rPr>
+        <w:t>Resolution</w:t>
+      </w:r>
+    </w:p>
+    <w:p>
+      <w:pPr>
+        <w:rPr>
+          <w:noProof/>
+        </w:rPr>
+      </w:pPr>
+      <w:r>
+        <w:t xml:space="preserve">Looking at the </w:t>
+      </w:r>
+      <w:r>
+        <w:rPr>
+          <w:b/>
+        </w:rPr>
+        <w:t>Peak Areas</w:t>
+      </w:r>
+      <w:r>
+        <w:rPr>
+          <w:b/>
+        </w:rPr>
+        <w:t xml:space="preserve"> – Replicate Comparison</w:t>
+      </w:r>
+      <w:r>
         <w:t xml:space="preserve"> </w:t>
       </w:r>
       <w:r>
-        <w:rPr>
-          <w:noProof/>
-        </w:rPr>
+        <w:t>view</w:t>
+      </w:r>
+      <w:r>
         <w:t xml:space="preserve"> </w:t>
       </w:r>
-    </w:p>
-    <w:p>
-      <w:pPr>
-        <w:pStyle w:val="Heading1"/>
-      </w:pPr>
-      <w:r>
-        <w:t>Comparing</w:t>
-      </w:r>
-      <w:r>
-        <w:t xml:space="preserve"> Peak </w:t>
-      </w:r>
-      <w:r>
-        <w:t>Areas</w:t>
-      </w:r>
-      <w:r>
-        <w:t xml:space="preserve"> and </w:t>
-      </w:r>
-      <w:r>
-        <w:rPr>
-          <w:noProof/>
-        </w:rPr>
-        <w:t>Resolution</w:t>
-      </w:r>
-    </w:p>
-    <w:p>
-      <w:pPr>
-        <w:rPr>
-          <w:noProof/>
-        </w:rPr>
-      </w:pPr>
-      <w:r>
-        <w:t xml:space="preserve">Looking at the </w:t>
-      </w:r>
-      <w:r>
-        <w:rPr>
-          <w:b/>
-        </w:rPr>
-        <w:t>Peak Areas</w:t>
-      </w:r>
-      <w:r>
-        <w:rPr>
-          <w:b/>
-        </w:rPr>
-        <w:t xml:space="preserve"> – Replicate Comparison</w:t>
+      <w:r>
+        <w:t>you</w:t>
+      </w:r>
+      <w:r>
+        <w:t xml:space="preserve"> can see </w:t>
+      </w:r>
+      <w:r>
+        <w:t xml:space="preserve">that </w:t>
+      </w:r>
+      <w:r>
+        <w:t>the 5 minute gradient has generally greater peak areas than the 2 minute gradient</w:t>
+      </w:r>
+      <w:r>
+        <w:t>.</w:t>
       </w:r>
       <w:r>
         <w:t xml:space="preserve"> </w:t>
       </w:r>
       <w:r>
-        <w:t>view</w:t>
-      </w:r>
-      <w:r>
-        <w:t xml:space="preserve"> </w:t>
-      </w:r>
-      <w:r>
-        <w:t>you</w:t>
-      </w:r>
-      <w:r>
-        <w:t xml:space="preserve"> can see </w:t>
-      </w:r>
-      <w:r>
-        <w:t xml:space="preserve">that </w:t>
-      </w:r>
-      <w:r>
-        <w:t>the 5 minute gradient has generally greater peak areas than the 2 minute gradient</w:t>
-      </w:r>
-      <w:r>
-        <w:t>.</w:t>
-      </w:r>
-      <w:r>
-        <w:t xml:space="preserve"> </w:t>
-      </w:r>
-      <w:r>
         <w:t xml:space="preserve">You </w:t>
       </w:r>
       <w:r>
@@ -4048,23 +3940,7 @@
         <w:t>higher</w:t>
       </w:r>
       <w:r>
-        <w:t xml:space="preserve"> peak areas for many </w:t>
-      </w:r>
-      <w:proofErr w:type="spellStart"/>
-      <w:r>
-        <w:t>analytes</w:t>
-      </w:r>
-      <w:proofErr w:type="spellEnd"/>
-      <w:r>
-        <w:t xml:space="preserve"> but not all, likely based on the better separation of the </w:t>
-      </w:r>
-      <w:proofErr w:type="spellStart"/>
-      <w:r>
-        <w:t>analytes</w:t>
-      </w:r>
-      <w:proofErr w:type="spellEnd"/>
-      <w:r>
-        <w:t xml:space="preserve"> and decreased ion suppression (also called </w:t>
+        <w:t xml:space="preserve"> peak areas for many analytes but not all, likely based on the better separation of the analytes and decreased ion suppression (also called </w:t>
       </w:r>
       <w:r>
         <w:t>“</w:t>
@@ -4204,10 +4080,10 @@
           <w:noProof/>
         </w:rPr>
         <w:drawing>
-          <wp:inline distT="0" distB="0" distL="0" distR="0" wp14:anchorId="27881688" wp14:editId="74D23669">
-            <wp:extent cx="5943600" cy="3556635"/>
-            <wp:effectExtent l="0" t="0" r="0" b="5715"/>
-            <wp:docPr id="15" name="Picture 15"/>
+          <wp:inline distT="0" distB="0" distL="0" distR="0" wp14:anchorId="58DF594F" wp14:editId="4A9CF85D">
+            <wp:extent cx="5943600" cy="3314700"/>
+            <wp:effectExtent l="0" t="0" r="0" b="0"/>
+            <wp:docPr id="12" name="Picture 12"/>
             <wp:cNvGraphicFramePr>
               <a:graphicFrameLocks xmlns:a="http://schemas.openxmlformats.org/drawingml/2006/main" noChangeAspect="1"/>
             </wp:cNvGraphicFramePr>
@@ -4227,7 +4103,7 @@
                   <pic:spPr>
                     <a:xfrm>
                       <a:off x="0" y="0"/>
-                      <a:ext cx="5943600" cy="3556635"/>
+                      <a:ext cx="5943600" cy="3314700"/>
                     </a:xfrm>
                     <a:prstGeom prst="rect">
                       <a:avLst/>
@@ -4268,15 +4144,7 @@
         <w:t>d</w:t>
       </w:r>
       <w:r>
-        <w:t xml:space="preserve"> that you do not have the </w:t>
-      </w:r>
-      <w:proofErr w:type="spellStart"/>
-      <w:r>
-        <w:t>MassLynx</w:t>
-      </w:r>
-      <w:proofErr w:type="spellEnd"/>
-      <w:r>
-        <w:t xml:space="preserve"> instrument control software installed, and </w:t>
+        <w:t xml:space="preserve"> that you do not have the MassLynx instrument control software installed, and </w:t>
       </w:r>
       <w:r>
         <w:t xml:space="preserve">you </w:t>
@@ -4500,10 +4368,10 @@
           <w:noProof/>
         </w:rPr>
         <w:drawing>
-          <wp:inline distT="0" distB="0" distL="0" distR="0" wp14:anchorId="3C6EED6B" wp14:editId="0696F951">
+          <wp:inline distT="0" distB="0" distL="0" distR="0" wp14:anchorId="50E9ECD2" wp14:editId="392F091C">
             <wp:extent cx="3781425" cy="5191125"/>
             <wp:effectExtent l="0" t="0" r="9525" b="9525"/>
-            <wp:docPr id="58" name="Picture 58"/>
+            <wp:docPr id="36" name="Picture 36"/>
             <wp:cNvGraphicFramePr>
               <a:graphicFrameLocks xmlns:a="http://schemas.openxmlformats.org/drawingml/2006/main" noChangeAspect="1"/>
             </wp:cNvGraphicFramePr>
@@ -4511,7 +4379,7 @@
               <a:graphicData uri="http://schemas.openxmlformats.org/drawingml/2006/picture">
                 <pic:pic xmlns:pic="http://schemas.openxmlformats.org/drawingml/2006/picture">
                   <pic:nvPicPr>
-                    <pic:cNvPr id="0" name=""/>
+                    <pic:cNvPr id="1" name=""/>
                     <pic:cNvPicPr/>
                   </pic:nvPicPr>
                   <pic:blipFill>
@@ -4703,10 +4571,10 @@
           <w:noProof/>
         </w:rPr>
         <w:drawing>
-          <wp:inline distT="0" distB="0" distL="0" distR="0" wp14:anchorId="6DD98157" wp14:editId="4C43D80C">
+          <wp:inline distT="0" distB="0" distL="0" distR="0" wp14:anchorId="386C9F24" wp14:editId="3A21F554">
             <wp:extent cx="3009900" cy="3676650"/>
             <wp:effectExtent l="0" t="0" r="0" b="0"/>
-            <wp:docPr id="59" name="Picture 59"/>
+            <wp:docPr id="37" name="Picture 37"/>
             <wp:cNvGraphicFramePr>
               <a:graphicFrameLocks xmlns:a="http://schemas.openxmlformats.org/drawingml/2006/main" noChangeAspect="1"/>
             </wp:cNvGraphicFramePr>
@@ -4714,7 +4582,7 @@
               <a:graphicData uri="http://schemas.openxmlformats.org/drawingml/2006/picture">
                 <pic:pic xmlns:pic="http://schemas.openxmlformats.org/drawingml/2006/picture">
                   <pic:nvPicPr>
-                    <pic:cNvPr id="0" name=""/>
+                    <pic:cNvPr id="1" name=""/>
                     <pic:cNvPicPr/>
                   </pic:nvPicPr>
                   <pic:blipFill>
@@ -4851,10 +4719,10 @@
           <w:noProof/>
         </w:rPr>
         <w:drawing>
-          <wp:inline distT="0" distB="0" distL="0" distR="0" wp14:anchorId="7BDB1379" wp14:editId="1E8708F0">
+          <wp:inline distT="0" distB="0" distL="0" distR="0" wp14:anchorId="19EA68FE" wp14:editId="50CA8E5F">
             <wp:extent cx="3076575" cy="1619250"/>
             <wp:effectExtent l="0" t="0" r="9525" b="0"/>
-            <wp:docPr id="16" name="Picture 16"/>
+            <wp:docPr id="38" name="Picture 38"/>
             <wp:cNvGraphicFramePr>
               <a:graphicFrameLocks xmlns:a="http://schemas.openxmlformats.org/drawingml/2006/main" noChangeAspect="1"/>
             </wp:cNvGraphicFramePr>
@@ -4935,7 +4803,17 @@
       </w:pPr>
       <w:r>
         <w:lastRenderedPageBreak/>
-        <w:t>Save the transition list as “EnergyMet_5minutes_scheduled.csv”.</w:t>
+        <w:t>Save the transition list as “</w:t>
+      </w:r>
+      <w:bookmarkStart w:id="3" w:name="OLE_LINK7"/>
+      <w:bookmarkStart w:id="4" w:name="OLE_LINK8"/>
+      <w:r>
+        <w:t>EnergyMet_5minutes_scheduled.csv</w:t>
+      </w:r>
+      <w:bookmarkEnd w:id="3"/>
+      <w:bookmarkEnd w:id="4"/>
+      <w:r>
+        <w:t>”.</w:t>
       </w:r>
     </w:p>
     <w:p>
@@ -4981,20 +4859,7 @@
         <w:t>three runs</w:t>
       </w:r>
       <w:r>
-        <w:t xml:space="preserve"> with different </w:t>
-      </w:r>
-      <w:proofErr w:type="spellStart"/>
-      <w:r>
-        <w:t>light</w:t>
-      </w:r>
-      <w:proofErr w:type="gramStart"/>
-      <w:r>
-        <w:t>:heavy</w:t>
-      </w:r>
-      <w:proofErr w:type="spellEnd"/>
-      <w:proofErr w:type="gramEnd"/>
-      <w:r>
-        <w:t xml:space="preserve"> ratios. There is a</w:t>
+        <w:t xml:space="preserve"> with different light:heavy ratios. There is a</w:t>
       </w:r>
       <w:r>
         <w:t xml:space="preserve"> 1:1 mix, a 1:2 mix, and a 2:1 mix</w:t>
@@ -5230,10 +5095,10 @@
           <w:noProof/>
         </w:rPr>
         <w:drawing>
-          <wp:inline distT="0" distB="0" distL="0" distR="0" wp14:anchorId="7D55777F" wp14:editId="52D6503A">
+          <wp:inline distT="0" distB="0" distL="0" distR="0" wp14:anchorId="586307CD" wp14:editId="6A2F2434">
             <wp:extent cx="2886075" cy="4543425"/>
             <wp:effectExtent l="0" t="0" r="9525" b="9525"/>
-            <wp:docPr id="61" name="Picture 61"/>
+            <wp:docPr id="39" name="Picture 39"/>
             <wp:cNvGraphicFramePr>
               <a:graphicFrameLocks xmlns:a="http://schemas.openxmlformats.org/drawingml/2006/main" noChangeAspect="1"/>
             </wp:cNvGraphicFramePr>
@@ -5241,7 +5106,7 @@
               <a:graphicData uri="http://schemas.openxmlformats.org/drawingml/2006/picture">
                 <pic:pic xmlns:pic="http://schemas.openxmlformats.org/drawingml/2006/picture">
                   <pic:nvPicPr>
-                    <pic:cNvPr id="0" name=""/>
+                    <pic:cNvPr id="1" name=""/>
                     <pic:cNvPicPr/>
                   </pic:nvPicPr>
                   <pic:blipFill>
@@ -5400,10 +5265,10 @@
           <w:noProof/>
         </w:rPr>
         <w:drawing>
-          <wp:inline distT="0" distB="0" distL="0" distR="0" wp14:anchorId="4A5FF3C7" wp14:editId="5E17F0BC">
+          <wp:inline distT="0" distB="0" distL="0" distR="0" wp14:anchorId="5DFEEBF3" wp14:editId="17AEBEFE">
             <wp:extent cx="3838575" cy="3781425"/>
             <wp:effectExtent l="0" t="0" r="9525" b="9525"/>
-            <wp:docPr id="18" name="Picture 18"/>
+            <wp:docPr id="40" name="Picture 40"/>
             <wp:cNvGraphicFramePr>
               <a:graphicFrameLocks xmlns:a="http://schemas.openxmlformats.org/drawingml/2006/main" noChangeAspect="1"/>
             </wp:cNvGraphicFramePr>
@@ -5651,10 +5516,10 @@
           <w:noProof/>
         </w:rPr>
         <w:drawing>
-          <wp:inline distT="0" distB="0" distL="0" distR="0" wp14:anchorId="376A4542" wp14:editId="02EFB33F">
+          <wp:inline distT="0" distB="0" distL="0" distR="0" wp14:anchorId="1A870294" wp14:editId="487AAA74">
             <wp:extent cx="3838575" cy="3781425"/>
             <wp:effectExtent l="0" t="0" r="9525" b="9525"/>
-            <wp:docPr id="20" name="Picture 20"/>
+            <wp:docPr id="41" name="Picture 41"/>
             <wp:cNvGraphicFramePr>
               <a:graphicFrameLocks xmlns:a="http://schemas.openxmlformats.org/drawingml/2006/main" noChangeAspect="1"/>
             </wp:cNvGraphicFramePr>
@@ -5716,6 +5581,36 @@
     </w:p>
     <w:p>
       <w:pPr>
+        <w:pStyle w:val="ListParagraph"/>
+        <w:numPr>
+          <w:ilvl w:val="0"/>
+          <w:numId w:val="15"/>
+        </w:numPr>
+      </w:pPr>
+      <w:r>
+        <w:t xml:space="preserve">On the </w:t>
+      </w:r>
+      <w:r>
+        <w:rPr>
+          <w:b/>
+        </w:rPr>
+        <w:t>View</w:t>
+      </w:r>
+      <w:r>
+        <w:t xml:space="preserve"> menu, choose </w:t>
+      </w:r>
+      <w:r>
+        <w:rPr>
+          <w:b/>
+        </w:rPr>
+        <w:t>Arrange Graphs</w:t>
+      </w:r>
+      <w:r>
+        <w:t xml:space="preserve"> and click Tabbed (Ctrl-Shift-T).</w:t>
+      </w:r>
+    </w:p>
+    <w:p>
+      <w:pPr>
         <w:pStyle w:val="Heading1"/>
       </w:pPr>
       <w:r>
@@ -5812,6 +5707,18 @@
       </w:r>
     </w:p>
     <w:p>
+      <w:pPr>
+        <w:pStyle w:val="ListParagraph"/>
+        <w:numPr>
+          <w:ilvl w:val="0"/>
+          <w:numId w:val="16"/>
+        </w:numPr>
+      </w:pPr>
+      <w:r>
+        <w:t>Click the plus (+) to the left of “Acetyl-Coa” and both its sub-items (808 and 831) to expand them and see the individual light and heavy transitions under them.</w:t>
+      </w:r>
+    </w:p>
+    <w:p>
       <w:r>
         <w:t>You</w:t>
       </w:r>
@@ -5859,10 +5766,10 @@
         </w:rPr>
         <w:lastRenderedPageBreak/>
         <w:drawing>
-          <wp:inline distT="0" distB="0" distL="0" distR="0" wp14:anchorId="043905F3" wp14:editId="12BBE8F7">
-            <wp:extent cx="5943600" cy="3247390"/>
+          <wp:inline distT="0" distB="0" distL="0" distR="0" wp14:anchorId="42C7CC00" wp14:editId="046E1A14">
+            <wp:extent cx="5943600" cy="3314700"/>
             <wp:effectExtent l="0" t="0" r="0" b="0"/>
-            <wp:docPr id="22" name="Picture 22"/>
+            <wp:docPr id="17" name="Picture 17"/>
             <wp:cNvGraphicFramePr>
               <a:graphicFrameLocks xmlns:a="http://schemas.openxmlformats.org/drawingml/2006/main" noChangeAspect="1"/>
             </wp:cNvGraphicFramePr>
@@ -5882,7 +5789,7 @@
                   <pic:spPr>
                     <a:xfrm>
                       <a:off x="0" y="0"/>
-                      <a:ext cx="5943600" cy="3247390"/>
+                      <a:ext cx="5943600" cy="3314700"/>
                     </a:xfrm>
                     <a:prstGeom prst="rect">
                       <a:avLst/>
@@ -6072,19 +5979,11 @@
       <w:r>
         <w:t xml:space="preserve"> </w:t>
       </w:r>
-      <w:proofErr w:type="spellStart"/>
-      <w:r>
-        <w:rPr>
-          <w:b/>
-        </w:rPr>
-        <w:t>Analyte</w:t>
-      </w:r>
-      <w:proofErr w:type="spellEnd"/>
-      <w:r>
-        <w:rPr>
-          <w:b/>
-        </w:rPr>
-        <w:t xml:space="preserve"> Concentration</w:t>
+      <w:r>
+        <w:rPr>
+          <w:b/>
+        </w:rPr>
+        <w:t>Analyte Concentration</w:t>
       </w:r>
       <w:r>
         <w:t xml:space="preserve"> as </w:t>
@@ -6107,7 +6006,6 @@
         <w:keepNext/>
       </w:pPr>
       <w:r>
-        <w:lastRenderedPageBreak/>
         <w:t xml:space="preserve">When you are don the </w:t>
       </w:r>
       <w:r>
@@ -6126,10 +6024,10 @@
           <w:noProof/>
         </w:rPr>
         <w:drawing>
-          <wp:inline distT="0" distB="0" distL="0" distR="0" wp14:anchorId="373B522C" wp14:editId="79CC25A4">
-            <wp:extent cx="5705475" cy="4114800"/>
-            <wp:effectExtent l="0" t="0" r="9525" b="0"/>
-            <wp:docPr id="23" name="Picture 23"/>
+          <wp:inline distT="0" distB="0" distL="0" distR="0" wp14:anchorId="1975DA64" wp14:editId="5947F0DD">
+            <wp:extent cx="3371850" cy="2114550"/>
+            <wp:effectExtent l="0" t="0" r="0" b="0"/>
+            <wp:docPr id="45" name="Picture 45"/>
             <wp:cNvGraphicFramePr>
               <a:graphicFrameLocks xmlns:a="http://schemas.openxmlformats.org/drawingml/2006/main" noChangeAspect="1"/>
             </wp:cNvGraphicFramePr>
@@ -6149,7 +6047,7 @@
                   <pic:spPr>
                     <a:xfrm>
                       <a:off x="0" y="0"/>
-                      <a:ext cx="5705475" cy="4114800"/>
+                      <a:ext cx="3371850" cy="2114550"/>
                     </a:xfrm>
                     <a:prstGeom prst="rect">
                       <a:avLst/>
@@ -6164,6 +6062,7 @@
     </w:p>
     <w:p>
       <w:r>
+        <w:lastRenderedPageBreak/>
         <w:t xml:space="preserve">You </w:t>
       </w:r>
       <w:r>
@@ -6363,7 +6262,6 @@
         <w:keepNext/>
       </w:pPr>
       <w:r>
-        <w:lastRenderedPageBreak/>
         <w:t xml:space="preserve">The </w:t>
       </w:r>
       <w:r>
@@ -6382,10 +6280,10 @@
           <w:noProof/>
         </w:rPr>
         <w:drawing>
-          <wp:inline distT="0" distB="0" distL="0" distR="0" wp14:anchorId="1274A4A2" wp14:editId="1FDC8856">
+          <wp:inline distT="0" distB="0" distL="0" distR="0" wp14:anchorId="58AEF4F8" wp14:editId="4AF8A7A2">
             <wp:extent cx="3781425" cy="5191125"/>
             <wp:effectExtent l="0" t="0" r="9525" b="9525"/>
-            <wp:docPr id="66" name="Picture 66"/>
+            <wp:docPr id="46" name="Picture 46"/>
             <wp:cNvGraphicFramePr>
               <a:graphicFrameLocks xmlns:a="http://schemas.openxmlformats.org/drawingml/2006/main" noChangeAspect="1"/>
             </wp:cNvGraphicFramePr>
@@ -6393,7 +6291,7 @@
               <a:graphicData uri="http://schemas.openxmlformats.org/drawingml/2006/picture">
                 <pic:pic xmlns:pic="http://schemas.openxmlformats.org/drawingml/2006/picture">
                   <pic:nvPicPr>
-                    <pic:cNvPr id="0" name=""/>
+                    <pic:cNvPr id="1" name=""/>
                     <pic:cNvPicPr/>
                   </pic:nvPicPr>
                   <pic:blipFill>
@@ -6474,6 +6372,7 @@
         </w:numPr>
       </w:pPr>
       <w:r>
+        <w:lastRenderedPageBreak/>
         <w:t>On</w:t>
       </w:r>
       <w:r>
@@ -6509,7 +6408,6 @@
         <w:keepNext/>
       </w:pPr>
       <w:r>
-        <w:lastRenderedPageBreak/>
         <w:t xml:space="preserve">You should see </w:t>
       </w:r>
       <w:r>
@@ -6525,10 +6423,10 @@
           <w:noProof/>
         </w:rPr>
         <w:drawing>
-          <wp:inline distT="0" distB="0" distL="0" distR="0" wp14:anchorId="1D4FA7A2" wp14:editId="13DEA508">
-            <wp:extent cx="5562600" cy="4114800"/>
-            <wp:effectExtent l="0" t="0" r="0" b="0"/>
-            <wp:docPr id="67" name="Picture 67"/>
+          <wp:inline distT="0" distB="0" distL="0" distR="0" wp14:anchorId="3C1D8745" wp14:editId="53DB2653">
+            <wp:extent cx="5229225" cy="4114800"/>
+            <wp:effectExtent l="0" t="0" r="9525" b="0"/>
+            <wp:docPr id="47" name="Picture 47"/>
             <wp:cNvGraphicFramePr>
               <a:graphicFrameLocks xmlns:a="http://schemas.openxmlformats.org/drawingml/2006/main" noChangeAspect="1"/>
             </wp:cNvGraphicFramePr>
@@ -6536,7 +6434,7 @@
               <a:graphicData uri="http://schemas.openxmlformats.org/drawingml/2006/picture">
                 <pic:pic xmlns:pic="http://schemas.openxmlformats.org/drawingml/2006/picture">
                   <pic:nvPicPr>
-                    <pic:cNvPr id="0" name=""/>
+                    <pic:cNvPr id="1" name=""/>
                     <pic:cNvPicPr/>
                   </pic:nvPicPr>
                   <pic:blipFill>
@@ -6548,7 +6446,7 @@
                   <pic:spPr>
                     <a:xfrm>
                       <a:off x="0" y="0"/>
-                      <a:ext cx="5562600" cy="4114800"/>
+                      <a:ext cx="5229225" cy="4114800"/>
                     </a:xfrm>
                     <a:prstGeom prst="rect">
                       <a:avLst/>
@@ -6666,15 +6564,7 @@
         <w:t>obtaining as much sensitivity as possibl</w:t>
       </w:r>
       <w:r>
-        <w:t xml:space="preserve">e for the </w:t>
-      </w:r>
-      <w:proofErr w:type="spellStart"/>
-      <w:r>
-        <w:t>analytes</w:t>
-      </w:r>
-      <w:proofErr w:type="spellEnd"/>
-      <w:r>
-        <w:t xml:space="preserve"> in the assay.</w:t>
+        <w:t>e for the analytes in the assay.</w:t>
       </w:r>
       <w:r>
         <w:t xml:space="preserve"> </w:t>
@@ -6725,15 +6615,7 @@
         <w:t xml:space="preserve"> to collect new results </w:t>
       </w:r>
       <w:r>
-        <w:t xml:space="preserve">on the same Waters </w:t>
-      </w:r>
-      <w:proofErr w:type="spellStart"/>
-      <w:r>
-        <w:t>Xevo</w:t>
-      </w:r>
-      <w:proofErr w:type="spellEnd"/>
-      <w:r>
-        <w:t xml:space="preserve"> TQ-S used in the other runs you have seen in this tutorial. You will import these runs and use </w:t>
+        <w:t xml:space="preserve">on the same Waters Xevo TQ-S used in the other runs you have seen in this tutorial. You will import these runs and use </w:t>
       </w:r>
       <w:r>
         <w:t xml:space="preserve">Skyline to </w:t>
@@ -6777,6 +6659,7 @@
         </w:numPr>
       </w:pPr>
       <w:r>
+        <w:lastRenderedPageBreak/>
         <w:t>On</w:t>
       </w:r>
       <w:r>
@@ -6846,7 +6729,6 @@
         </w:numPr>
       </w:pPr>
       <w:r>
-        <w:lastRenderedPageBreak/>
         <w:t>In</w:t>
       </w:r>
       <w:r>
@@ -6862,15 +6744,7 @@
         <w:t xml:space="preserve"> drop</w:t>
       </w:r>
       <w:r>
-        <w:t xml:space="preserve">down list, which should already be set to “Waters </w:t>
-      </w:r>
-      <w:proofErr w:type="spellStart"/>
-      <w:r>
-        <w:t>Xevo</w:t>
-      </w:r>
-      <w:proofErr w:type="spellEnd"/>
-      <w:r>
-        <w:t xml:space="preserve">”, click </w:t>
+        <w:t xml:space="preserve">down list, which should already be set to “Waters Xevo”, click </w:t>
       </w:r>
       <w:r>
         <w:rPr>
@@ -7003,10 +6877,10 @@
           <w:noProof/>
         </w:rPr>
         <w:drawing>
-          <wp:inline distT="0" distB="0" distL="0" distR="0" wp14:anchorId="5641BF83" wp14:editId="335CE6F9">
+          <wp:inline distT="0" distB="0" distL="0" distR="0" wp14:anchorId="7E29B80C" wp14:editId="2186A8E9">
             <wp:extent cx="2638425" cy="4067175"/>
             <wp:effectExtent l="0" t="0" r="9525" b="9525"/>
-            <wp:docPr id="68" name="Picture 68"/>
+            <wp:docPr id="48" name="Picture 48"/>
             <wp:cNvGraphicFramePr>
               <a:graphicFrameLocks xmlns:a="http://schemas.openxmlformats.org/drawingml/2006/main" noChangeAspect="1"/>
             </wp:cNvGraphicFramePr>
@@ -7014,7 +6888,7 @@
               <a:graphicData uri="http://schemas.openxmlformats.org/drawingml/2006/picture">
                 <pic:pic xmlns:pic="http://schemas.openxmlformats.org/drawingml/2006/picture">
                   <pic:nvPicPr>
-                    <pic:cNvPr id="0" name=""/>
+                    <pic:cNvPr id="1" name=""/>
                     <pic:cNvPicPr/>
                   </pic:nvPicPr>
                   <pic:blipFill>
@@ -7199,6 +7073,7 @@
         </w:rPr>
       </w:pPr>
       <w:r>
+        <w:lastRenderedPageBreak/>
         <w:t>Check</w:t>
       </w:r>
       <w:r>
@@ -7261,7 +7136,6 @@
         <w:keepNext/>
       </w:pPr>
       <w:r>
-        <w:lastRenderedPageBreak/>
         <w:t xml:space="preserve">The </w:t>
       </w:r>
       <w:r>
@@ -7285,10 +7159,10 @@
           <w:noProof/>
         </w:rPr>
         <w:drawing>
-          <wp:inline distT="0" distB="0" distL="0" distR="0" wp14:anchorId="0063AC8F" wp14:editId="0ADF933D">
+          <wp:inline distT="0" distB="0" distL="0" distR="0" wp14:anchorId="1615307A" wp14:editId="45F1655A">
             <wp:extent cx="3781425" cy="5734050"/>
             <wp:effectExtent l="0" t="0" r="9525" b="0"/>
-            <wp:docPr id="69" name="Picture 69"/>
+            <wp:docPr id="49" name="Picture 49"/>
             <wp:cNvGraphicFramePr>
               <a:graphicFrameLocks xmlns:a="http://schemas.openxmlformats.org/drawingml/2006/main" noChangeAspect="1"/>
             </wp:cNvGraphicFramePr>
@@ -7296,7 +7170,7 @@
               <a:graphicData uri="http://schemas.openxmlformats.org/drawingml/2006/picture">
                 <pic:pic xmlns:pic="http://schemas.openxmlformats.org/drawingml/2006/picture">
                   <pic:nvPicPr>
-                    <pic:cNvPr id="0" name=""/>
+                    <pic:cNvPr id="1" name=""/>
                     <pic:cNvPicPr/>
                   </pic:nvPicPr>
                   <pic:blipFill>
@@ -7443,6 +7317,7 @@
         </w:numPr>
       </w:pPr>
       <w:r>
+        <w:lastRenderedPageBreak/>
         <w:t xml:space="preserve">In the </w:t>
       </w:r>
       <w:r>
@@ -7478,7 +7353,6 @@
     </w:p>
     <w:p>
       <w:r>
-        <w:lastRenderedPageBreak/>
         <w:t xml:space="preserve">Remember that optimization will multiply the 36 transitions in the </w:t>
       </w:r>
       <w:r>
@@ -7500,16 +7374,16 @@
         </w:numPr>
       </w:pPr>
       <w:r>
-        <w:t xml:space="preserve">In the </w:t>
-      </w:r>
-      <w:r>
-        <w:rPr>
-          <w:b/>
-        </w:rPr>
-        <w:t>Max transitions per sample injection</w:t>
-      </w:r>
-      <w:r>
-        <w:t xml:space="preserve"> field, enter “100”.</w:t>
+        <w:t xml:space="preserve">Check </w:t>
+      </w:r>
+      <w:r>
+        <w:rPr>
+          <w:b/>
+        </w:rPr>
+        <w:t>Ignore molecule lists</w:t>
+      </w:r>
+      <w:r>
+        <w:t>.</w:t>
       </w:r>
     </w:p>
     <w:p>
@@ -7527,10 +7401,10 @@
         <w:rPr>
           <w:b/>
         </w:rPr>
-        <w:t>Optimizing</w:t>
-      </w:r>
-      <w:r>
-        <w:t xml:space="preserve"> dropdown list, choose “Collision Energy”.</w:t>
+        <w:t>Max transitions per sample injection</w:t>
+      </w:r>
+      <w:r>
+        <w:t xml:space="preserve"> field, enter “100”.</w:t>
       </w:r>
     </w:p>
     <w:p>
@@ -7548,6 +7422,27 @@
         <w:rPr>
           <w:b/>
         </w:rPr>
+        <w:t>Optimizing</w:t>
+      </w:r>
+      <w:r>
+        <w:t xml:space="preserve"> dropdown list, choose “Collision Energy”.</w:t>
+      </w:r>
+    </w:p>
+    <w:p>
+      <w:pPr>
+        <w:pStyle w:val="ListParagraph"/>
+        <w:numPr>
+          <w:ilvl w:val="0"/>
+          <w:numId w:val="19"/>
+        </w:numPr>
+      </w:pPr>
+      <w:r>
+        <w:t xml:space="preserve">In the </w:t>
+      </w:r>
+      <w:r>
+        <w:rPr>
+          <w:b/>
+        </w:rPr>
         <w:t>Method type</w:t>
       </w:r>
       <w:r>
@@ -7577,10 +7472,10 @@
           <w:noProof/>
         </w:rPr>
         <w:drawing>
-          <wp:inline distT="0" distB="0" distL="0" distR="0" wp14:anchorId="5BB4E678" wp14:editId="45FA733E">
+          <wp:inline distT="0" distB="0" distL="0" distR="0" wp14:anchorId="07EE667B" wp14:editId="5FDE1ED9">
             <wp:extent cx="3009900" cy="3676650"/>
             <wp:effectExtent l="0" t="0" r="0" b="0"/>
-            <wp:docPr id="70" name="Picture 70"/>
+            <wp:docPr id="50" name="Picture 50"/>
             <wp:cNvGraphicFramePr>
               <a:graphicFrameLocks xmlns:a="http://schemas.openxmlformats.org/drawingml/2006/main" noChangeAspect="1"/>
             </wp:cNvGraphicFramePr>
@@ -7588,7 +7483,7 @@
               <a:graphicData uri="http://schemas.openxmlformats.org/drawingml/2006/picture">
                 <pic:pic xmlns:pic="http://schemas.openxmlformats.org/drawingml/2006/picture">
                   <pic:nvPicPr>
-                    <pic:cNvPr id="0" name=""/>
+                    <pic:cNvPr id="1" name=""/>
                     <pic:cNvPicPr/>
                   </pic:nvPicPr>
                   <pic:blipFill>
@@ -7645,13 +7540,8 @@
         <w:t>Methods: 5</w:t>
       </w:r>
       <w:r>
-        <w:t xml:space="preserve"> label in the form is telling you it will take 5 separate transition lists and 5 runs in the mass spectrometer to measure 396 transitions required to perform the optimization, while keeping all of the transitions for each </w:t>
-      </w:r>
-      <w:proofErr w:type="spellStart"/>
-      <w:r>
-        <w:t>analyte</w:t>
-      </w:r>
-      <w:proofErr w:type="spellEnd"/>
+        <w:t xml:space="preserve"> label in the form is telling you it will take 5 separate transition lists and 5 runs in the mass spectrometer to measure 396 transitions required to perform the optimization, while keeping all of the transitions for each analyte</w:t>
+      </w:r>
       <w:r>
         <w:t xml:space="preserve"> in the same run.</w:t>
       </w:r>
@@ -7685,6 +7575,7 @@
     </w:p>
     <w:p>
       <w:r>
+        <w:lastRenderedPageBreak/>
         <w:t>You will be asked which replicate to use for elution times.</w:t>
       </w:r>
     </w:p>
@@ -7735,7 +7626,6 @@
         <w:keepNext/>
       </w:pPr>
       <w:r>
-        <w:lastRenderedPageBreak/>
         <w:t xml:space="preserve">The </w:t>
       </w:r>
       <w:r>
@@ -7754,10 +7644,10 @@
           <w:noProof/>
         </w:rPr>
         <w:drawing>
-          <wp:inline distT="0" distB="0" distL="0" distR="0" wp14:anchorId="270FDEBC" wp14:editId="26E0985B">
+          <wp:inline distT="0" distB="0" distL="0" distR="0" wp14:anchorId="1E7EA650" wp14:editId="7BBF03DB">
             <wp:extent cx="3076575" cy="1619250"/>
             <wp:effectExtent l="0" t="0" r="9525" b="0"/>
-            <wp:docPr id="24" name="Picture 24"/>
+            <wp:docPr id="51" name="Picture 51"/>
             <wp:cNvGraphicFramePr>
               <a:graphicFrameLocks xmlns:a="http://schemas.openxmlformats.org/drawingml/2006/main" noChangeAspect="1"/>
             </wp:cNvGraphicFramePr>
@@ -7834,7 +7724,17 @@
         </w:numPr>
       </w:pPr>
       <w:r>
-        <w:t>Save as “EnergyMet_5minutes_ceopt.csv”.</w:t>
+        <w:t>Save as “</w:t>
+      </w:r>
+      <w:bookmarkStart w:id="5" w:name="OLE_LINK1"/>
+      <w:bookmarkStart w:id="6" w:name="OLE_LINK2"/>
+      <w:r>
+        <w:t>EnergyMet_5minutes_ceopt.csv</w:t>
+      </w:r>
+      <w:bookmarkEnd w:id="5"/>
+      <w:bookmarkEnd w:id="6"/>
+      <w:r>
+        <w:t>”.</w:t>
       </w:r>
     </w:p>
     <w:p>
@@ -8113,10 +8013,10 @@
           <w:noProof/>
         </w:rPr>
         <w:drawing>
-          <wp:inline distT="0" distB="0" distL="0" distR="0" wp14:anchorId="785CE89C" wp14:editId="1F54B324">
+          <wp:inline distT="0" distB="0" distL="0" distR="0" wp14:anchorId="292144AC" wp14:editId="7C54554B">
             <wp:extent cx="3581400" cy="4200525"/>
             <wp:effectExtent l="0" t="0" r="0" b="9525"/>
-            <wp:docPr id="73" name="Picture 73"/>
+            <wp:docPr id="52" name="Picture 52"/>
             <wp:cNvGraphicFramePr>
               <a:graphicFrameLocks xmlns:a="http://schemas.openxmlformats.org/drawingml/2006/main" noChangeAspect="1"/>
             </wp:cNvGraphicFramePr>
@@ -8124,7 +8024,7 @@
               <a:graphicData uri="http://schemas.openxmlformats.org/drawingml/2006/picture">
                 <pic:pic xmlns:pic="http://schemas.openxmlformats.org/drawingml/2006/picture">
                   <pic:nvPicPr>
-                    <pic:cNvPr id="0" name=""/>
+                    <pic:cNvPr id="1" name=""/>
                     <pic:cNvPicPr/>
                   </pic:nvPicPr>
                   <pic:blipFill>
@@ -8218,10 +8118,10 @@
           <w:noProof/>
         </w:rPr>
         <w:drawing>
-          <wp:inline distT="0" distB="0" distL="0" distR="0" wp14:anchorId="540AA7EF" wp14:editId="37D96181">
+          <wp:inline distT="0" distB="0" distL="0" distR="0" wp14:anchorId="59AD4232" wp14:editId="66D164F5">
             <wp:extent cx="5562600" cy="4019550"/>
             <wp:effectExtent l="0" t="0" r="0" b="0"/>
-            <wp:docPr id="72" name="Picture 72"/>
+            <wp:docPr id="53" name="Picture 53"/>
             <wp:cNvGraphicFramePr>
               <a:graphicFrameLocks xmlns:a="http://schemas.openxmlformats.org/drawingml/2006/main" noChangeAspect="1"/>
             </wp:cNvGraphicFramePr>
@@ -8229,7 +8129,7 @@
               <a:graphicData uri="http://schemas.openxmlformats.org/drawingml/2006/picture">
                 <pic:pic xmlns:pic="http://schemas.openxmlformats.org/drawingml/2006/picture">
                   <pic:nvPicPr>
-                    <pic:cNvPr id="0" name=""/>
+                    <pic:cNvPr id="1" name=""/>
                     <pic:cNvPicPr/>
                   </pic:nvPicPr>
                   <pic:blipFill>
@@ -8320,10 +8220,10 @@
         </w:rPr>
         <w:lastRenderedPageBreak/>
         <w:drawing>
-          <wp:inline distT="0" distB="0" distL="0" distR="0" wp14:anchorId="790BB413" wp14:editId="278F73D0">
-            <wp:extent cx="5943600" cy="3269615"/>
-            <wp:effectExtent l="0" t="0" r="0" b="6985"/>
-            <wp:docPr id="81" name="Picture 81"/>
+          <wp:inline distT="0" distB="0" distL="0" distR="0" wp14:anchorId="300B23F6" wp14:editId="3464C9F5">
+            <wp:extent cx="5943600" cy="3314700"/>
+            <wp:effectExtent l="0" t="0" r="0" b="0"/>
+            <wp:docPr id="18" name="Picture 18"/>
             <wp:cNvGraphicFramePr>
               <a:graphicFrameLocks xmlns:a="http://schemas.openxmlformats.org/drawingml/2006/main" noChangeAspect="1"/>
             </wp:cNvGraphicFramePr>
@@ -8331,7 +8231,7 @@
               <a:graphicData uri="http://schemas.openxmlformats.org/drawingml/2006/picture">
                 <pic:pic xmlns:pic="http://schemas.openxmlformats.org/drawingml/2006/picture">
                   <pic:nvPicPr>
-                    <pic:cNvPr id="0" name=""/>
+                    <pic:cNvPr id="1" name=""/>
                     <pic:cNvPicPr/>
                   </pic:nvPicPr>
                   <pic:blipFill>
@@ -8343,7 +8243,7 @@
                   <pic:spPr>
                     <a:xfrm>
                       <a:off x="0" y="0"/>
-                      <a:ext cx="5943600" cy="3269615"/>
+                      <a:ext cx="5943600" cy="3314700"/>
                     </a:xfrm>
                     <a:prstGeom prst="rect">
                       <a:avLst/>
@@ -8406,7 +8306,7 @@
         <w:t xml:space="preserve"> and </w:t>
       </w:r>
       <w:r>
-        <w:t>check</w:t>
+        <w:t>click</w:t>
       </w:r>
       <w:r>
         <w:t xml:space="preserve"> </w:t>
@@ -8430,6 +8330,75 @@
         </w:numPr>
       </w:pPr>
       <w:r>
+        <w:t xml:space="preserve">On the </w:t>
+      </w:r>
+      <w:r>
+        <w:rPr>
+          <w:b/>
+        </w:rPr>
+        <w:t>View</w:t>
+      </w:r>
+      <w:r>
+        <w:t xml:space="preserve"> menu, choose </w:t>
+      </w:r>
+      <w:r>
+        <w:rPr>
+          <w:b/>
+        </w:rPr>
+        <w:t>Auto-Zoom</w:t>
+      </w:r>
+      <w:r>
+        <w:t xml:space="preserve"> and click </w:t>
+      </w:r>
+      <w:r>
+        <w:rPr>
+          <w:b/>
+        </w:rPr>
+        <w:t>Best Peak</w:t>
+      </w:r>
+      <w:r>
+        <w:t xml:space="preserve"> (F11).</w:t>
+      </w:r>
+    </w:p>
+    <w:p>
+      <w:pPr>
+        <w:pStyle w:val="ListParagraph"/>
+        <w:numPr>
+          <w:ilvl w:val="0"/>
+          <w:numId w:val="22"/>
+        </w:numPr>
+      </w:pPr>
+      <w:r>
+        <w:t xml:space="preserve">Hide the </w:t>
+      </w:r>
+      <w:r>
+        <w:rPr>
+          <w:b/>
+        </w:rPr>
+        <w:t>Retention Times</w:t>
+      </w:r>
+      <w:r>
+        <w:t xml:space="preserve"> – </w:t>
+      </w:r>
+      <w:r>
+        <w:rPr>
+          <w:b/>
+        </w:rPr>
+        <w:t>Replicate Comparison</w:t>
+      </w:r>
+      <w:r>
+        <w:t xml:space="preserve"> plot by clicking on the X in its title bar.</w:t>
+      </w:r>
+    </w:p>
+    <w:p>
+      <w:pPr>
+        <w:pStyle w:val="ListParagraph"/>
+        <w:numPr>
+          <w:ilvl w:val="0"/>
+          <w:numId w:val="22"/>
+        </w:numPr>
+      </w:pPr>
+      <w:r>
         <w:t xml:space="preserve">In </w:t>
       </w:r>
       <w:r>
@@ -8468,6 +8437,7 @@
         <w:keepNext/>
       </w:pPr>
       <w:r>
+        <w:lastRenderedPageBreak/>
         <w:t xml:space="preserve">The main </w:t>
       </w:r>
       <w:r>
@@ -8486,10 +8456,10 @@
           <w:noProof/>
         </w:rPr>
         <w:drawing>
-          <wp:inline distT="0" distB="0" distL="0" distR="0" wp14:anchorId="72A08D82" wp14:editId="12EC578D">
-            <wp:extent cx="5943600" cy="3269615"/>
-            <wp:effectExtent l="0" t="0" r="0" b="6985"/>
-            <wp:docPr id="82" name="Picture 82"/>
+          <wp:inline distT="0" distB="0" distL="0" distR="0" wp14:anchorId="2161FDA2" wp14:editId="53938364">
+            <wp:extent cx="5943600" cy="3571240"/>
+            <wp:effectExtent l="0" t="0" r="0" b="0"/>
+            <wp:docPr id="19" name="Picture 19"/>
             <wp:cNvGraphicFramePr>
               <a:graphicFrameLocks xmlns:a="http://schemas.openxmlformats.org/drawingml/2006/main" noChangeAspect="1"/>
             </wp:cNvGraphicFramePr>
@@ -8497,7 +8467,7 @@
               <a:graphicData uri="http://schemas.openxmlformats.org/drawingml/2006/picture">
                 <pic:pic xmlns:pic="http://schemas.openxmlformats.org/drawingml/2006/picture">
                   <pic:nvPicPr>
-                    <pic:cNvPr id="0" name=""/>
+                    <pic:cNvPr id="1" name=""/>
                     <pic:cNvPicPr/>
                   </pic:nvPicPr>
                   <pic:blipFill>
@@ -8509,7 +8479,7 @@
                   <pic:spPr>
                     <a:xfrm>
                       <a:off x="0" y="0"/>
-                      <a:ext cx="5943600" cy="3269615"/>
+                      <a:ext cx="5943600" cy="3571240"/>
                     </a:xfrm>
                     <a:prstGeom prst="rect">
                       <a:avLst/>
@@ -8524,7 +8494,6 @@
     </w:p>
     <w:p>
       <w:r>
-        <w:lastRenderedPageBreak/>
         <w:t xml:space="preserve">The </w:t>
       </w:r>
       <w:r>
@@ -8650,6 +8619,7 @@
         <w:keepNext/>
       </w:pPr>
       <w:r>
+        <w:lastRenderedPageBreak/>
         <w:t>Skyline should look like this:</w:t>
       </w:r>
     </w:p>
@@ -8659,10 +8629,10 @@
           <w:noProof/>
         </w:rPr>
         <w:drawing>
-          <wp:inline distT="0" distB="0" distL="0" distR="0" wp14:anchorId="2E4CF000" wp14:editId="377463F8">
-            <wp:extent cx="5943600" cy="3269615"/>
-            <wp:effectExtent l="0" t="0" r="0" b="6985"/>
-            <wp:docPr id="83" name="Picture 83"/>
+          <wp:inline distT="0" distB="0" distL="0" distR="0" wp14:anchorId="145E93AF" wp14:editId="19B70BEE">
+            <wp:extent cx="5943600" cy="3571240"/>
+            <wp:effectExtent l="0" t="0" r="0" b="0"/>
+            <wp:docPr id="20" name="Picture 20"/>
             <wp:cNvGraphicFramePr>
               <a:graphicFrameLocks xmlns:a="http://schemas.openxmlformats.org/drawingml/2006/main" noChangeAspect="1"/>
             </wp:cNvGraphicFramePr>
@@ -8670,7 +8640,7 @@
               <a:graphicData uri="http://schemas.openxmlformats.org/drawingml/2006/picture">
                 <pic:pic xmlns:pic="http://schemas.openxmlformats.org/drawingml/2006/picture">
                   <pic:nvPicPr>
-                    <pic:cNvPr id="0" name=""/>
+                    <pic:cNvPr id="1" name=""/>
                     <pic:cNvPicPr/>
                   </pic:nvPicPr>
                   <pic:blipFill>
@@ -8682,7 +8652,7 @@
                   <pic:spPr>
                     <a:xfrm>
                       <a:off x="0" y="0"/>
-                      <a:ext cx="5943600" cy="3269615"/>
+                      <a:ext cx="5943600" cy="3571240"/>
                     </a:xfrm>
                     <a:prstGeom prst="rect">
                       <a:avLst/>
@@ -8942,10 +8912,10 @@
         </w:rPr>
         <w:lastRenderedPageBreak/>
         <w:drawing>
-          <wp:inline distT="0" distB="0" distL="0" distR="0" wp14:anchorId="0A69B1B4" wp14:editId="600E2531">
-            <wp:extent cx="5943600" cy="3269615"/>
-            <wp:effectExtent l="0" t="0" r="0" b="6985"/>
-            <wp:docPr id="84" name="Picture 84"/>
+          <wp:inline distT="0" distB="0" distL="0" distR="0" wp14:anchorId="543678FB" wp14:editId="454EC551">
+            <wp:extent cx="5943600" cy="3571240"/>
+            <wp:effectExtent l="0" t="0" r="0" b="0"/>
+            <wp:docPr id="21" name="Picture 21"/>
             <wp:cNvGraphicFramePr>
               <a:graphicFrameLocks xmlns:a="http://schemas.openxmlformats.org/drawingml/2006/main" noChangeAspect="1"/>
             </wp:cNvGraphicFramePr>
@@ -8953,7 +8923,7 @@
               <a:graphicData uri="http://schemas.openxmlformats.org/drawingml/2006/picture">
                 <pic:pic xmlns:pic="http://schemas.openxmlformats.org/drawingml/2006/picture">
                   <pic:nvPicPr>
-                    <pic:cNvPr id="0" name=""/>
+                    <pic:cNvPr id="1" name=""/>
                     <pic:cNvPicPr/>
                   </pic:nvPicPr>
                   <pic:blipFill>
@@ -8965,7 +8935,7 @@
                   <pic:spPr>
                     <a:xfrm>
                       <a:off x="0" y="0"/>
-                      <a:ext cx="5943600" cy="3269615"/>
+                      <a:ext cx="5943600" cy="3571240"/>
                     </a:xfrm>
                     <a:prstGeom prst="rect">
                       <a:avLst/>
@@ -9225,10 +9195,10 @@
           <w:noProof/>
         </w:rPr>
         <w:drawing>
-          <wp:inline distT="0" distB="0" distL="0" distR="0" wp14:anchorId="65ACCCF9" wp14:editId="31404FE3">
+          <wp:inline distT="0" distB="0" distL="0" distR="0" wp14:anchorId="65F0008C" wp14:editId="4351DC1E">
             <wp:extent cx="3009900" cy="3676650"/>
             <wp:effectExtent l="0" t="0" r="0" b="0"/>
-            <wp:docPr id="85" name="Picture 85"/>
+            <wp:docPr id="13" name="Picture 13"/>
             <wp:cNvGraphicFramePr>
               <a:graphicFrameLocks xmlns:a="http://schemas.openxmlformats.org/drawingml/2006/main" noChangeAspect="1"/>
             </wp:cNvGraphicFramePr>
@@ -9236,7 +9206,7 @@
               <a:graphicData uri="http://schemas.openxmlformats.org/drawingml/2006/picture">
                 <pic:pic xmlns:pic="http://schemas.openxmlformats.org/drawingml/2006/picture">
                   <pic:nvPicPr>
-                    <pic:cNvPr id="0" name=""/>
+                    <pic:cNvPr id="1" name=""/>
                     <pic:cNvPicPr/>
                   </pic:nvPicPr>
                   <pic:blipFill>
@@ -9364,10 +9334,10 @@
           <w:noProof/>
         </w:rPr>
         <w:drawing>
-          <wp:inline distT="0" distB="0" distL="0" distR="0" wp14:anchorId="0429027E" wp14:editId="34514489">
+          <wp:inline distT="0" distB="0" distL="0" distR="0" wp14:anchorId="09519D05" wp14:editId="1B01898F">
             <wp:extent cx="3076575" cy="1619250"/>
             <wp:effectExtent l="0" t="0" r="9525" b="0"/>
-            <wp:docPr id="25" name="Picture 25"/>
+            <wp:docPr id="14" name="Picture 14"/>
             <wp:cNvGraphicFramePr>
               <a:graphicFrameLocks xmlns:a="http://schemas.openxmlformats.org/drawingml/2006/main" noChangeAspect="1"/>
             </wp:cNvGraphicFramePr>
@@ -9399,6 +9369,8 @@
           </wp:inline>
         </w:drawing>
       </w:r>
+      <w:bookmarkStart w:id="7" w:name="_GoBack"/>
+      <w:bookmarkEnd w:id="7"/>
     </w:p>
     <w:p>
       <w:pPr>
@@ -9444,7 +9416,17 @@
         </w:numPr>
       </w:pPr>
       <w:r>
-        <w:t>Save as “EnergyMet_5minutes_optimal.csv”.</w:t>
+        <w:t>Save as “</w:t>
+      </w:r>
+      <w:bookmarkStart w:id="8" w:name="OLE_LINK3"/>
+      <w:bookmarkStart w:id="9" w:name="OLE_LINK4"/>
+      <w:r>
+        <w:t>EnergyMet_5minutes_optimal.csv</w:t>
+      </w:r>
+      <w:bookmarkEnd w:id="8"/>
+      <w:bookmarkEnd w:id="9"/>
+      <w:r>
+        <w:t>”.</w:t>
       </w:r>
     </w:p>
     <w:p>
@@ -10133,15 +10115,7 @@
         <w:t xml:space="preserve">replicate data set </w:t>
       </w:r>
       <w:r>
-        <w:t xml:space="preserve">from a Waters </w:t>
-      </w:r>
-      <w:proofErr w:type="spellStart"/>
-      <w:r>
-        <w:t>Xevo</w:t>
-      </w:r>
-      <w:proofErr w:type="spellEnd"/>
-      <w:r>
-        <w:t xml:space="preserve"> TQ-S</w:t>
+        <w:t>from a Waters Xevo TQ-S</w:t>
       </w:r>
       <w:r>
         <w:t xml:space="preserve"> using initial CE </w:t>
@@ -10263,7 +10237,7 @@
       <w:rPr>
         <w:noProof/>
       </w:rPr>
-      <w:t>22</w:t>
+      <w:t>35</w:t>
     </w:r>
     <w:r>
       <w:fldChar w:fldCharType="end"/>
@@ -15618,7 +15592,7 @@
 </file>
 
 <file path=customXml/itemProps1.xml><?xml version="1.0" encoding="utf-8"?>
-<ds:datastoreItem xmlns:ds="http://schemas.openxmlformats.org/officeDocument/2006/customXml" ds:itemID="{44E14D82-2D74-44B2-A2F3-B00B9902640A}">
+<ds:datastoreItem xmlns:ds="http://schemas.openxmlformats.org/officeDocument/2006/customXml" ds:itemID="{DB970DDB-DD6D-442D-B1C3-5AD93A4FEF11}">
   <ds:schemaRefs>
     <ds:schemaRef ds:uri="http://schemas.openxmlformats.org/officeDocument/2006/bibliography"/>
   </ds:schemaRefs>

</xml_diff>